<commit_message>
Preamble and some formal things are ready.
</commit_message>
<xml_diff>
--- a/OPD/Bachelor/РП_Интеллектные_информационные_системы_бакалавр_академический_ФГОС_плюс.docx
+++ b/OPD/Bachelor/РП_Интеллектные_информационные_системы_бакалавр_академический_ФГОС_плюс.docx
@@ -3,132 +3,285 @@
 <w:document xmlns:wpc="http://schemas.microsoft.com/office/word/2010/wordprocessingCanvas" xmlns:mc="http://schemas.openxmlformats.org/markup-compatibility/2006" xmlns:o="urn:schemas-microsoft-com:office:office" xmlns:r="http://schemas.openxmlformats.org/officeDocument/2006/relationships" xmlns:m="http://schemas.openxmlformats.org/officeDocument/2006/math" xmlns:v="urn:schemas-microsoft-com:vml" xmlns:wp14="http://schemas.microsoft.com/office/word/2010/wordprocessingDrawing" xmlns:wp="http://schemas.openxmlformats.org/drawingml/2006/wordprocessingDrawing" xmlns:w10="urn:schemas-microsoft-com:office:word" xmlns:w="http://schemas.openxmlformats.org/wordprocessingml/2006/main" xmlns:w14="http://schemas.microsoft.com/office/word/2010/wordml" xmlns:wpg="http://schemas.microsoft.com/office/word/2010/wordprocessingGroup" xmlns:wpi="http://schemas.microsoft.com/office/word/2010/wordprocessingInk" xmlns:wne="http://schemas.microsoft.com/office/word/2006/wordml" xmlns:wps="http://schemas.microsoft.com/office/word/2010/wordprocessingShape" mc:Ignorable="w14 wp14">
   <w:body>
     <w:p>
-      <w:r>
+      <w:pPr>
+        <w:ind w:firstLine="0"/>
+        <w:jc w:val="center"/>
+        <w:rPr>
+          <w:sz w:val="28"/>
+        </w:rPr>
+      </w:pPr>
+      <w:r>
+        <w:rPr>
+          <w:sz w:val="28"/>
+        </w:rPr>
         <w:t>Министерство образования и науки Российской Федерации</w:t>
       </w:r>
     </w:p>
     <w:p>
-      <w:r>
-        <w:t>Федеральное государств</w:t>
-      </w:r>
-      <w:r>
-        <w:t>енное бюджетное образовательное</w:t>
-      </w:r>
-      <w:r>
+      <w:pPr>
+        <w:ind w:firstLine="0"/>
+        <w:jc w:val="center"/>
+        <w:rPr>
+          <w:sz w:val="28"/>
+        </w:rPr>
+      </w:pPr>
+      <w:r>
+        <w:rPr>
+          <w:sz w:val="28"/>
+        </w:rPr>
+        <w:t>Федеральное государственное бюджетное образовательное</w:t>
+      </w:r>
+      <w:r>
+        <w:rPr>
+          <w:sz w:val="28"/>
+        </w:rPr>
         <w:br/>
-      </w:r>
-      <w:r>
         <w:t>учреждение высшего образования</w:t>
       </w:r>
       <w:r>
+        <w:rPr>
+          <w:sz w:val="28"/>
+        </w:rPr>
         <w:br/>
-      </w:r>
-      <w:r>
         <w:t>«Иркутский национальный исследовательский технический университет»</w:t>
       </w:r>
       <w:r>
+        <w:rPr>
+          <w:sz w:val="28"/>
+        </w:rPr>
         <w:br/>
-      </w:r>
-      <w:r>
         <w:t>Институт кибернетики</w:t>
       </w:r>
     </w:p>
     <w:p>
-      <w:r>
+      <w:pPr>
+        <w:ind w:firstLine="0"/>
+        <w:jc w:val="center"/>
+        <w:rPr>
+          <w:sz w:val="28"/>
+        </w:rPr>
+      </w:pPr>
+      <w:r>
+        <w:rPr>
+          <w:sz w:val="28"/>
+        </w:rPr>
         <w:t>Кафедра вычислительной техники</w:t>
       </w:r>
     </w:p>
-    <w:p/>
-    <w:p>
+    <w:p>
+      <w:pPr>
+        <w:ind w:firstLine="0"/>
+        <w:rPr>
+          <w:sz w:val="28"/>
+        </w:rPr>
+      </w:pPr>
+    </w:p>
+    <w:p>
+      <w:pPr>
+        <w:keepNext/>
+        <w:spacing w:line="360" w:lineRule="auto"/>
+        <w:ind w:left="5490" w:firstLine="0"/>
+        <w:jc w:val="left"/>
+        <w:rPr>
+          <w:color w:val="000000"/>
+          <w:sz w:val="28"/>
+        </w:rPr>
+      </w:pPr>
       <w:r>
         <w:rPr>
           <w:bCs/>
+          <w:color w:val="000000"/>
+          <w:sz w:val="28"/>
         </w:rPr>
         <w:t>УТВЕРЖДАЮ</w:t>
       </w:r>
       <w:r>
         <w:rPr>
           <w:bCs/>
+          <w:color w:val="000000"/>
+          <w:sz w:val="28"/>
         </w:rPr>
         <w:br/>
       </w:r>
       <w:r>
-        <w:t>Директор института</w:t>
-      </w:r>
-      <w:r>
+        <w:rPr>
+          <w:color w:val="000000"/>
+          <w:sz w:val="28"/>
+        </w:rPr>
+        <w:t xml:space="preserve">Директор института </w:t>
+      </w:r>
+      <w:r>
+        <w:rPr>
+          <w:color w:val="000000"/>
+          <w:sz w:val="28"/>
+        </w:rPr>
         <w:br/>
       </w:r>
       <w:r>
-        <w:t>Кибернетики__________</w:t>
-      </w:r>
-      <w:r>
+        <w:rPr>
+          <w:color w:val="000000"/>
+          <w:sz w:val="28"/>
+        </w:rPr>
+        <w:t xml:space="preserve">__________ /О.В. </w:t>
+      </w:r>
+      <w:proofErr w:type="spellStart"/>
+      <w:r>
+        <w:rPr>
+          <w:color w:val="000000"/>
+          <w:sz w:val="28"/>
+        </w:rPr>
+        <w:t>Дударева</w:t>
+      </w:r>
+      <w:proofErr w:type="spellEnd"/>
+      <w:r>
+        <w:rPr>
+          <w:color w:val="000000"/>
+          <w:sz w:val="28"/>
+        </w:rPr>
+        <w:t>/</w:t>
+      </w:r>
+      <w:r>
+        <w:rPr>
+          <w:color w:val="000000"/>
+          <w:sz w:val="28"/>
+        </w:rPr>
         <w:br/>
       </w:r>
       <w:r>
-        <w:t xml:space="preserve">О.В. </w:t>
-      </w:r>
-      <w:proofErr w:type="spellStart"/>
-      <w:r>
-        <w:t>Дударева</w:t>
-      </w:r>
-      <w:proofErr w:type="spellEnd"/>
-      <w:r>
-        <w:br/>
-      </w:r>
-      <w:r>
-        <w:t>"____"____________</w:t>
-      </w:r>
-      <w:r>
-        <w:rPr>
-          <w:highlight w:val="yellow"/>
-        </w:rPr>
-        <w:t>2016</w:t>
-      </w:r>
-      <w:r>
-        <w:t xml:space="preserve"> г.</w:t>
-      </w:r>
-    </w:p>
-    <w:p/>
-    <w:p>
-      <w:r>
-        <w:rPr>
-          <w:highlight w:val="yellow"/>
+        <w:rPr>
+          <w:color w:val="000000"/>
+          <w:sz w:val="28"/>
+        </w:rPr>
+        <w:t>"____"____________2016 г.</w:t>
+      </w:r>
+    </w:p>
+    <w:p>
+      <w:pPr>
+        <w:ind w:firstLine="0"/>
+        <w:rPr>
+          <w:sz w:val="28"/>
+        </w:rPr>
+      </w:pPr>
+    </w:p>
+    <w:p>
+      <w:pPr>
+        <w:keepNext/>
+        <w:tabs>
+          <w:tab w:val="clear" w:pos="1560"/>
+        </w:tabs>
+        <w:spacing w:line="360" w:lineRule="auto"/>
+        <w:ind w:firstLine="0"/>
+        <w:contextualSpacing w:val="0"/>
+        <w:jc w:val="center"/>
+        <w:rPr>
+          <w:b/>
+          <w:color w:val="000000"/>
+          <w:sz w:val="28"/>
+        </w:rPr>
+      </w:pPr>
+      <w:r>
+        <w:rPr>
+          <w:b/>
+          <w:color w:val="000000"/>
+          <w:sz w:val="28"/>
+        </w:rPr>
+        <w:t>Рабочая программа дисциплины</w:t>
+      </w:r>
+    </w:p>
+    <w:p>
+      <w:pPr>
+        <w:tabs>
+          <w:tab w:val="clear" w:pos="1560"/>
+        </w:tabs>
+        <w:ind w:firstLine="0"/>
+        <w:contextualSpacing w:val="0"/>
+        <w:jc w:val="center"/>
+        <w:rPr>
+          <w:color w:val="000000"/>
+          <w:sz w:val="28"/>
+          <w:lang w:val="en-US"/>
+        </w:rPr>
+      </w:pPr>
+      <w:r>
+        <w:rPr>
+          <w:color w:val="000000"/>
+          <w:sz w:val="28"/>
         </w:rPr>
         <w:t>Б</w:t>
       </w:r>
       <w:proofErr w:type="gramStart"/>
       <w:r>
         <w:rPr>
-          <w:highlight w:val="yellow"/>
+          <w:color w:val="000000"/>
+          <w:sz w:val="28"/>
         </w:rPr>
         <w:t>1</w:t>
       </w:r>
       <w:proofErr w:type="gramEnd"/>
       <w:r>
         <w:rPr>
-          <w:highlight w:val="yellow"/>
-        </w:rPr>
-        <w:t>.В.ОД.20</w:t>
-      </w:r>
-      <w:r>
-        <w:t xml:space="preserve"> Рабочая программа дисциплины</w:t>
-      </w:r>
-    </w:p>
-    <w:p>
-      <w:r>
-        <w:t xml:space="preserve">ТЕОРИЯ </w:t>
-      </w:r>
-      <w:r>
-        <w:t>АВТОМАТОВ</w:t>
-      </w:r>
-      <w:r>
-        <w:br/>
-      </w:r>
+          <w:color w:val="000000"/>
+          <w:sz w:val="28"/>
+        </w:rPr>
+        <w:t>.В.ОД.12</w:t>
+      </w:r>
+      <w:r>
+        <w:rPr>
+          <w:color w:val="000000"/>
+          <w:sz w:val="28"/>
+        </w:rPr>
+        <w:t>.</w:t>
+      </w:r>
+      <w:r>
+        <w:rPr>
+          <w:color w:val="000000"/>
+          <w:sz w:val="28"/>
+        </w:rPr>
+        <w:t xml:space="preserve"> </w:t>
+      </w:r>
+      <w:r>
+        <w:rPr>
+          <w:color w:val="000000"/>
+          <w:sz w:val="28"/>
+        </w:rPr>
+        <w:t xml:space="preserve">ИНТЕЛЛЕКТНЫЕ </w:t>
+      </w:r>
+      <w:r>
+        <w:rPr>
+          <w:color w:val="000000"/>
+          <w:sz w:val="28"/>
+          <w:lang w:val="en-US"/>
+        </w:rPr>
+        <w:t>ВЫЧИСЛИТЕЛЬНЫЕ</w:t>
+      </w:r>
+      <w:r>
+        <w:rPr>
+          <w:color w:val="000000"/>
+          <w:sz w:val="28"/>
+        </w:rPr>
+        <w:t xml:space="preserve"> СИСТЕМЫ</w:t>
+      </w:r>
+    </w:p>
+    <w:p>
+      <w:pPr>
+        <w:tabs>
+          <w:tab w:val="clear" w:pos="1560"/>
+        </w:tabs>
+        <w:ind w:firstLine="0"/>
+        <w:contextualSpacing w:val="0"/>
+        <w:jc w:val="center"/>
+        <w:rPr>
+          <w:color w:val="000000"/>
+          <w:sz w:val="28"/>
+          <w:lang w:val="en-US"/>
+        </w:rPr>
+      </w:pPr>
     </w:p>
     <w:tbl>
       <w:tblPr>
         <w:tblStyle w:val="a3"/>
         <w:tblW w:w="0" w:type="auto"/>
+        <w:tblInd w:w="18" w:type="dxa"/>
         <w:tblBorders>
           <w:top w:val="none" w:sz="0" w:space="0" w:color="auto"/>
           <w:left w:val="none" w:sz="0" w:space="0" w:color="auto"/>
@@ -137,13 +290,13 @@
           <w:insideH w:val="none" w:sz="0" w:space="0" w:color="auto"/>
           <w:insideV w:val="none" w:sz="0" w:space="0" w:color="auto"/>
         </w:tblBorders>
+        <w:tblLayout w:type="fixed"/>
         <w:tblLook w:val="04A0" w:firstRow="1" w:lastRow="0" w:firstColumn="1" w:lastColumn="0" w:noHBand="0" w:noVBand="1"/>
       </w:tblPr>
       <w:tblGrid>
-        <w:gridCol w:w="2448"/>
-        <w:gridCol w:w="900"/>
-        <w:gridCol w:w="1196"/>
-        <w:gridCol w:w="5027"/>
+        <w:gridCol w:w="4050"/>
+        <w:gridCol w:w="1440"/>
+        <w:gridCol w:w="3960"/>
       </w:tblGrid>
       <w:tr>
         <w:trPr>
@@ -151,40 +304,59 @@
         </w:trPr>
         <w:tc>
           <w:tcPr>
-            <w:tcW w:w="3348" w:type="dxa"/>
-            <w:gridSpan w:val="2"/>
-          </w:tcPr>
-          <w:p>
-            <w:r>
+            <w:tcW w:w="4050" w:type="dxa"/>
+          </w:tcPr>
+          <w:p>
+            <w:pPr>
+              <w:ind w:firstLine="0"/>
+              <w:rPr>
+                <w:sz w:val="28"/>
+              </w:rPr>
+            </w:pPr>
+            <w:r>
+              <w:rPr>
+                <w:sz w:val="28"/>
+              </w:rPr>
               <w:t>Направление подготовки:</w:t>
             </w:r>
           </w:p>
         </w:tc>
         <w:tc>
           <w:tcPr>
-            <w:tcW w:w="1196" w:type="dxa"/>
-          </w:tcPr>
-          <w:p>
-            <w:r>
+            <w:tcW w:w="1440" w:type="dxa"/>
+          </w:tcPr>
+          <w:p>
+            <w:pPr>
+              <w:ind w:firstLine="0"/>
+              <w:rPr>
+                <w:sz w:val="28"/>
+              </w:rPr>
+            </w:pPr>
+            <w:r>
+              <w:rPr>
+                <w:sz w:val="28"/>
+              </w:rPr>
               <w:t>09.03.01</w:t>
             </w:r>
           </w:p>
         </w:tc>
         <w:tc>
           <w:tcPr>
-            <w:tcW w:w="5027" w:type="dxa"/>
-          </w:tcPr>
-          <w:p>
-            <w:pPr>
-              <w:rPr>
-                <w:lang w:val="en-US"/>
-              </w:rPr>
-            </w:pPr>
-            <w:r>
-              <w:t xml:space="preserve">Информатика и вычислительная </w:t>
-            </w:r>
-            <w:r>
-              <w:t>техника</w:t>
+            <w:tcW w:w="3960" w:type="dxa"/>
+          </w:tcPr>
+          <w:p>
+            <w:pPr>
+              <w:ind w:firstLine="0"/>
+              <w:jc w:val="left"/>
+              <w:rPr>
+                <w:sz w:val="28"/>
+              </w:rPr>
+            </w:pPr>
+            <w:r>
+              <w:rPr>
+                <w:sz w:val="28"/>
+              </w:rPr>
+              <w:t>Информатика и вычислительная техника</w:t>
             </w:r>
           </w:p>
         </w:tc>
@@ -205,7 +377,7 @@
         </w:trPr>
         <w:tc>
           <w:tcPr>
-            <w:tcW w:w="2448" w:type="dxa"/>
+            <w:tcW w:w="4050" w:type="dxa"/>
             <w:tcBorders>
               <w:top w:val="nil"/>
               <w:left w:val="nil"/>
@@ -215,19 +387,37 @@
           </w:tcPr>
           <w:p>
             <w:pPr>
-              <w:rPr>
-                <w:lang w:val="en-US"/>
-              </w:rPr>
-            </w:pPr>
-            <w:r>
-              <w:t>Профиль:</w:t>
-            </w:r>
-          </w:p>
-        </w:tc>
-        <w:tc>
-          <w:tcPr>
-            <w:tcW w:w="7123" w:type="dxa"/>
-            <w:gridSpan w:val="3"/>
+              <w:ind w:firstLine="0"/>
+              <w:rPr>
+                <w:sz w:val="28"/>
+              </w:rPr>
+            </w:pPr>
+            <w:r>
+              <w:rPr>
+                <w:sz w:val="28"/>
+              </w:rPr>
+              <w:t xml:space="preserve">Программа </w:t>
+            </w:r>
+            <w:proofErr w:type="spellStart"/>
+            <w:r>
+              <w:rPr>
+                <w:sz w:val="28"/>
+              </w:rPr>
+              <w:t>бакалавриата</w:t>
+            </w:r>
+            <w:proofErr w:type="spellEnd"/>
+            <w:r>
+              <w:rPr>
+                <w:sz w:val="28"/>
+              </w:rPr>
+              <w:t>:</w:t>
+            </w:r>
+          </w:p>
+        </w:tc>
+        <w:tc>
+          <w:tcPr>
+            <w:tcW w:w="5400" w:type="dxa"/>
+            <w:gridSpan w:val="2"/>
             <w:tcBorders>
               <w:top w:val="nil"/>
               <w:left w:val="nil"/>
@@ -236,22 +426,46 @@
             </w:tcBorders>
           </w:tcPr>
           <w:p>
-            <w:r>
-              <w:t xml:space="preserve">Вычислительные машины, комплексы, </w:t>
-            </w:r>
-            <w:r>
-              <w:br/>
-            </w:r>
-            <w:r>
-              <w:t>системы и сети (</w:t>
+            <w:pPr>
+              <w:ind w:firstLine="0"/>
+              <w:jc w:val="left"/>
+              <w:rPr>
+                <w:sz w:val="28"/>
+              </w:rPr>
+            </w:pPr>
+            <w:r>
+              <w:rPr>
+                <w:sz w:val="28"/>
+              </w:rPr>
+              <w:t xml:space="preserve">«Вычислительные </w:t>
             </w:r>
             <w:proofErr w:type="spellStart"/>
             <w:r>
-              <w:t>ЭВМб</w:t>
+              <w:rPr>
+                <w:sz w:val="28"/>
+              </w:rPr>
+              <w:t>машины</w:t>
+            </w:r>
+            <w:proofErr w:type="gramStart"/>
+            <w:r>
+              <w:rPr>
+                <w:sz w:val="28"/>
+              </w:rPr>
+              <w:t>,к</w:t>
+            </w:r>
+            <w:proofErr w:type="gramEnd"/>
+            <w:r>
+              <w:rPr>
+                <w:sz w:val="28"/>
+              </w:rPr>
+              <w:t>омплексы</w:t>
             </w:r>
             <w:proofErr w:type="spellEnd"/>
             <w:r>
-              <w:t>)</w:t>
+              <w:rPr>
+                <w:sz w:val="28"/>
+              </w:rPr>
+              <w:t>, системы и сети»</w:t>
             </w:r>
           </w:p>
         </w:tc>
@@ -272,7 +486,7 @@
         </w:trPr>
         <w:tc>
           <w:tcPr>
-            <w:tcW w:w="2448" w:type="dxa"/>
+            <w:tcW w:w="4050" w:type="dxa"/>
             <w:tcBorders>
               <w:top w:val="nil"/>
               <w:left w:val="nil"/>
@@ -281,15 +495,31 @@
             </w:tcBorders>
           </w:tcPr>
           <w:p>
-            <w:r>
-              <w:t>Квалификация:</w:t>
-            </w:r>
-          </w:p>
-        </w:tc>
-        <w:tc>
-          <w:tcPr>
-            <w:tcW w:w="7123" w:type="dxa"/>
-            <w:gridSpan w:val="3"/>
+            <w:pPr>
+              <w:ind w:firstLine="0"/>
+              <w:rPr>
+                <w:sz w:val="28"/>
+              </w:rPr>
+            </w:pPr>
+            <w:r>
+              <w:rPr>
+                <w:bCs/>
+                <w:sz w:val="28"/>
+              </w:rPr>
+              <w:t>Квалификация (степень)</w:t>
+            </w:r>
+            <w:r>
+              <w:rPr>
+                <w:sz w:val="28"/>
+              </w:rPr>
+              <w:t>:</w:t>
+            </w:r>
+          </w:p>
+        </w:tc>
+        <w:tc>
+          <w:tcPr>
+            <w:tcW w:w="5400" w:type="dxa"/>
+            <w:gridSpan w:val="2"/>
             <w:tcBorders>
               <w:top w:val="nil"/>
               <w:left w:val="nil"/>
@@ -298,8 +528,18 @@
             </w:tcBorders>
           </w:tcPr>
           <w:p>
-            <w:r>
-              <w:t>академический бакалавр</w:t>
+            <w:pPr>
+              <w:ind w:firstLine="0"/>
+              <w:jc w:val="left"/>
+              <w:rPr>
+                <w:sz w:val="28"/>
+              </w:rPr>
+            </w:pPr>
+            <w:r>
+              <w:rPr>
+                <w:sz w:val="28"/>
+              </w:rPr>
+              <w:t>бакалавр</w:t>
             </w:r>
           </w:p>
         </w:tc>
@@ -320,7 +560,7 @@
         </w:trPr>
         <w:tc>
           <w:tcPr>
-            <w:tcW w:w="2448" w:type="dxa"/>
+            <w:tcW w:w="4050" w:type="dxa"/>
             <w:tcBorders>
               <w:top w:val="nil"/>
               <w:left w:val="nil"/>
@@ -329,15 +569,24 @@
             </w:tcBorders>
           </w:tcPr>
           <w:p>
-            <w:r>
+            <w:pPr>
+              <w:ind w:firstLine="0"/>
+              <w:rPr>
+                <w:sz w:val="28"/>
+              </w:rPr>
+            </w:pPr>
+            <w:r>
+              <w:rPr>
+                <w:sz w:val="28"/>
+              </w:rPr>
               <w:t>Форма обучения:</w:t>
             </w:r>
           </w:p>
         </w:tc>
         <w:tc>
           <w:tcPr>
-            <w:tcW w:w="7123" w:type="dxa"/>
-            <w:gridSpan w:val="3"/>
+            <w:tcW w:w="5400" w:type="dxa"/>
+            <w:gridSpan w:val="2"/>
             <w:tcBorders>
               <w:top w:val="nil"/>
               <w:left w:val="nil"/>
@@ -346,89 +595,106 @@
             </w:tcBorders>
           </w:tcPr>
           <w:p>
-            <w:r>
+            <w:pPr>
+              <w:ind w:firstLine="0"/>
+              <w:jc w:val="left"/>
+              <w:rPr>
+                <w:sz w:val="28"/>
+              </w:rPr>
+            </w:pPr>
+            <w:r>
+              <w:rPr>
+                <w:sz w:val="28"/>
+              </w:rPr>
               <w:t>очная</w:t>
             </w:r>
           </w:p>
         </w:tc>
       </w:tr>
     </w:tbl>
-    <w:p/>
-    <w:p>
-      <w:pPr>
+    <w:p>
+      <w:pPr>
+        <w:ind w:firstLine="0"/>
         <w:rPr>
           <w:bCs/>
           <w:color w:val="000000"/>
-          <w:lang w:val="en-US"/>
+          <w:sz w:val="28"/>
         </w:rPr>
       </w:pPr>
       <w:r>
         <w:rPr>
           <w:bCs/>
           <w:color w:val="000000"/>
+          <w:sz w:val="28"/>
         </w:rPr>
         <w:t xml:space="preserve">Составитель программы: </w:t>
       </w:r>
-      <w:r>
-        <w:rPr>
-          <w:b/>
+    </w:p>
+    <w:p>
+      <w:pPr>
+        <w:ind w:firstLine="0"/>
+        <w:rPr>
           <w:bCs/>
           <w:color w:val="000000"/>
-        </w:rPr>
-        <w:t xml:space="preserve">Черкашин </w:t>
-      </w:r>
-      <w:proofErr w:type="spellStart"/>
-      <w:r>
-        <w:rPr>
-          <w:b/>
+          <w:sz w:val="28"/>
+        </w:rPr>
+      </w:pPr>
+      <w:r>
+        <w:rPr>
           <w:bCs/>
           <w:color w:val="000000"/>
-        </w:rPr>
-        <w:t>Еагений</w:t>
-      </w:r>
-      <w:proofErr w:type="spellEnd"/>
-      <w:r>
-        <w:rPr>
-          <w:b/>
+          <w:sz w:val="28"/>
+        </w:rPr>
+        <w:t xml:space="preserve">Черкашин </w:t>
+      </w:r>
+      <w:proofErr w:type="spellStart"/>
+      <w:r>
+        <w:rPr>
           <w:bCs/>
           <w:color w:val="000000"/>
-        </w:rPr>
-        <w:t xml:space="preserve"> Александрович</w:t>
-      </w:r>
+          <w:sz w:val="28"/>
+        </w:rPr>
+        <w:t>Еагений</w:t>
+      </w:r>
+      <w:proofErr w:type="spellEnd"/>
       <w:r>
         <w:rPr>
           <w:bCs/>
           <w:color w:val="000000"/>
-        </w:rPr>
-        <w:t xml:space="preserve">, </w:t>
+          <w:sz w:val="28"/>
+        </w:rPr>
+        <w:t xml:space="preserve"> Александрович, </w:t>
       </w:r>
       <w:r>
         <w:rPr>
           <w:bCs/>
           <w:color w:val="000000"/>
-        </w:rPr>
-        <w:t>доцент</w:t>
-      </w:r>
-      <w:r>
-        <w:t xml:space="preserve"> кафедры вычислительной техники ИР</w:t>
-      </w:r>
-      <w:r>
-        <w:t>НИТУ, кандидат технических наук</w:t>
+          <w:sz w:val="28"/>
+        </w:rPr>
+        <w:t xml:space="preserve">к.т.н., </w:t>
       </w:r>
       <w:r>
         <w:rPr>
           <w:bCs/>
           <w:color w:val="000000"/>
+          <w:sz w:val="28"/>
+        </w:rPr>
+        <w:t>доцент</w:t>
+      </w:r>
+      <w:r>
+        <w:rPr>
+          <w:sz w:val="28"/>
+        </w:rPr>
+        <w:t xml:space="preserve"> кафедры вычислительной техники</w:t>
+      </w:r>
+      <w:r>
+        <w:rPr>
+          <w:bCs/>
+          <w:color w:val="000000"/>
+          <w:sz w:val="28"/>
         </w:rPr>
         <w:t xml:space="preserve"> </w:t>
       </w:r>
-    </w:p>
-    <w:p>
-      <w:pPr>
-        <w:rPr>
-          <w:lang w:val="en-US"/>
-        </w:rPr>
-      </w:pPr>
     </w:p>
     <w:tbl>
       <w:tblPr>
@@ -447,9 +713,9 @@
       <w:tblGrid>
         <w:gridCol w:w="1653"/>
         <w:gridCol w:w="1404"/>
-        <w:gridCol w:w="2431"/>
+        <w:gridCol w:w="2341"/>
         <w:gridCol w:w="1466"/>
-        <w:gridCol w:w="2431"/>
+        <w:gridCol w:w="2317"/>
       </w:tblGrid>
       <w:tr>
         <w:trPr>
@@ -459,10 +725,25 @@
           <w:tcPr>
             <w:tcW w:w="1653" w:type="dxa"/>
             <w:vMerge w:val="restart"/>
+            <w:tcBorders>
+              <w:top w:val="single" w:sz="4" w:space="0" w:color="auto"/>
+              <w:left w:val="single" w:sz="4" w:space="0" w:color="auto"/>
+              <w:bottom w:val="single" w:sz="4" w:space="0" w:color="auto"/>
+              <w:right w:val="single" w:sz="4" w:space="0" w:color="auto"/>
+            </w:tcBorders>
             <w:vAlign w:val="center"/>
           </w:tcPr>
           <w:p>
-            <w:r>
+            <w:pPr>
+              <w:ind w:firstLine="0"/>
+              <w:rPr>
+                <w:szCs w:val="24"/>
+              </w:rPr>
+            </w:pPr>
+            <w:r>
+              <w:rPr>
+                <w:szCs w:val="24"/>
+              </w:rPr>
               <w:t>На учебный год</w:t>
             </w:r>
           </w:p>
@@ -472,18 +753,32 @@
             <w:tcW w:w="3745" w:type="dxa"/>
             <w:gridSpan w:val="2"/>
             <w:tcBorders>
+              <w:top w:val="single" w:sz="4" w:space="0" w:color="auto"/>
+              <w:left w:val="single" w:sz="4" w:space="0" w:color="auto"/>
               <w:bottom w:val="single" w:sz="4" w:space="0" w:color="auto"/>
+              <w:right w:val="single" w:sz="4" w:space="0" w:color="auto"/>
             </w:tcBorders>
             <w:vAlign w:val="center"/>
           </w:tcPr>
           <w:p>
-            <w:r>
+            <w:pPr>
+              <w:ind w:firstLine="0"/>
+              <w:rPr>
+                <w:szCs w:val="24"/>
+              </w:rPr>
+            </w:pPr>
+            <w:r>
+              <w:rPr>
+                <w:szCs w:val="24"/>
+              </w:rPr>
               <w:t>ОДОБРЕНО</w:t>
             </w:r>
-          </w:p>
-          <w:p>
-            <w:r>
-              <w:t>На заседании кафедры</w:t>
+            <w:r>
+              <w:rPr>
+                <w:szCs w:val="24"/>
+              </w:rPr>
+              <w:br/>
+              <w:t>на заседании кафедры</w:t>
             </w:r>
           </w:p>
         </w:tc>
@@ -492,18 +787,32 @@
             <w:tcW w:w="3783" w:type="dxa"/>
             <w:gridSpan w:val="2"/>
             <w:tcBorders>
+              <w:top w:val="single" w:sz="4" w:space="0" w:color="auto"/>
+              <w:left w:val="single" w:sz="4" w:space="0" w:color="auto"/>
               <w:bottom w:val="single" w:sz="4" w:space="0" w:color="auto"/>
+              <w:right w:val="single" w:sz="4" w:space="0" w:color="auto"/>
             </w:tcBorders>
             <w:vAlign w:val="center"/>
           </w:tcPr>
           <w:p>
-            <w:r>
+            <w:pPr>
+              <w:ind w:firstLine="0"/>
+              <w:rPr>
+                <w:szCs w:val="24"/>
+              </w:rPr>
+            </w:pPr>
+            <w:r>
+              <w:rPr>
+                <w:szCs w:val="24"/>
+              </w:rPr>
               <w:t>УТВЕРЖДАЮ</w:t>
             </w:r>
-          </w:p>
-          <w:p>
-            <w:r>
-              <w:t>Заведующий кафедрой</w:t>
+            <w:r>
+              <w:rPr>
+                <w:szCs w:val="24"/>
+              </w:rPr>
+              <w:br/>
+              <w:t>заведующий кафедрой</w:t>
             </w:r>
           </w:p>
         </w:tc>
@@ -517,22 +826,41 @@
             <w:tcW w:w="1653" w:type="dxa"/>
             <w:vMerge/>
             <w:tcBorders>
-              <w:bottom w:val="single" w:sz="4" w:space="0" w:color="auto"/>
+              <w:bottom w:val="double" w:sz="4" w:space="0" w:color="auto"/>
             </w:tcBorders>
             <w:vAlign w:val="center"/>
           </w:tcPr>
-          <w:p/>
+          <w:p>
+            <w:pPr>
+              <w:jc w:val="center"/>
+              <w:rPr>
+                <w:b/>
+                <w:szCs w:val="24"/>
+              </w:rPr>
+            </w:pPr>
+          </w:p>
         </w:tc>
         <w:tc>
           <w:tcPr>
             <w:tcW w:w="1404" w:type="dxa"/>
             <w:tcBorders>
-              <w:bottom w:val="single" w:sz="4" w:space="0" w:color="auto"/>
+              <w:bottom w:val="double" w:sz="4" w:space="0" w:color="auto"/>
             </w:tcBorders>
             <w:vAlign w:val="center"/>
           </w:tcPr>
           <w:p>
-            <w:r>
+            <w:pPr>
+              <w:jc w:val="center"/>
+              <w:rPr>
+                <w:b/>
+                <w:szCs w:val="24"/>
+              </w:rPr>
+            </w:pPr>
+            <w:r>
+              <w:rPr>
+                <w:b/>
+                <w:szCs w:val="24"/>
+              </w:rPr>
               <w:t>Протокол</w:t>
             </w:r>
           </w:p>
@@ -541,12 +869,23 @@
           <w:tcPr>
             <w:tcW w:w="2341" w:type="dxa"/>
             <w:tcBorders>
-              <w:bottom w:val="single" w:sz="4" w:space="0" w:color="auto"/>
+              <w:bottom w:val="double" w:sz="4" w:space="0" w:color="auto"/>
             </w:tcBorders>
             <w:vAlign w:val="center"/>
           </w:tcPr>
           <w:p>
-            <w:r>
+            <w:pPr>
+              <w:jc w:val="center"/>
+              <w:rPr>
+                <w:b/>
+                <w:szCs w:val="24"/>
+              </w:rPr>
+            </w:pPr>
+            <w:r>
+              <w:rPr>
+                <w:b/>
+                <w:szCs w:val="24"/>
+              </w:rPr>
               <w:t>Дата</w:t>
             </w:r>
           </w:p>
@@ -555,12 +894,23 @@
           <w:tcPr>
             <w:tcW w:w="1466" w:type="dxa"/>
             <w:tcBorders>
-              <w:bottom w:val="single" w:sz="4" w:space="0" w:color="auto"/>
+              <w:bottom w:val="double" w:sz="4" w:space="0" w:color="auto"/>
             </w:tcBorders>
             <w:vAlign w:val="center"/>
           </w:tcPr>
           <w:p>
-            <w:r>
+            <w:pPr>
+              <w:jc w:val="center"/>
+              <w:rPr>
+                <w:b/>
+                <w:szCs w:val="24"/>
+              </w:rPr>
+            </w:pPr>
+            <w:r>
+              <w:rPr>
+                <w:b/>
+                <w:szCs w:val="24"/>
+              </w:rPr>
               <w:t>Подпись</w:t>
             </w:r>
           </w:p>
@@ -569,12 +919,23 @@
           <w:tcPr>
             <w:tcW w:w="2317" w:type="dxa"/>
             <w:tcBorders>
-              <w:bottom w:val="single" w:sz="4" w:space="0" w:color="auto"/>
+              <w:bottom w:val="double" w:sz="4" w:space="0" w:color="auto"/>
             </w:tcBorders>
             <w:vAlign w:val="center"/>
           </w:tcPr>
           <w:p>
-            <w:r>
+            <w:pPr>
+              <w:jc w:val="center"/>
+              <w:rPr>
+                <w:b/>
+                <w:szCs w:val="24"/>
+              </w:rPr>
+            </w:pPr>
+            <w:r>
+              <w:rPr>
+                <w:b/>
+                <w:szCs w:val="24"/>
+              </w:rPr>
               <w:t>Дата</w:t>
             </w:r>
           </w:p>
@@ -588,12 +949,21 @@
           <w:tcPr>
             <w:tcW w:w="1653" w:type="dxa"/>
             <w:tcBorders>
-              <w:top w:val="single" w:sz="4" w:space="0" w:color="auto"/>
+              <w:top w:val="double" w:sz="4" w:space="0" w:color="auto"/>
             </w:tcBorders>
           </w:tcPr>
           <w:p>
-            <w:r>
-              <w:t>2015 – 2016 г.</w:t>
+            <w:pPr>
+              <w:spacing w:after="120"/>
+              <w:rPr>
+                <w:szCs w:val="24"/>
+              </w:rPr>
+            </w:pPr>
+            <w:r>
+              <w:rPr>
+                <w:szCs w:val="24"/>
+              </w:rPr>
+              <w:t>2015 – 2016</w:t>
             </w:r>
           </w:p>
         </w:tc>
@@ -601,11 +971,20 @@
           <w:tcPr>
             <w:tcW w:w="1404" w:type="dxa"/>
             <w:tcBorders>
-              <w:top w:val="single" w:sz="4" w:space="0" w:color="auto"/>
+              <w:top w:val="double" w:sz="4" w:space="0" w:color="auto"/>
             </w:tcBorders>
           </w:tcPr>
           <w:p>
-            <w:r>
+            <w:pPr>
+              <w:spacing w:after="120"/>
+              <w:rPr>
+                <w:szCs w:val="24"/>
+              </w:rPr>
+            </w:pPr>
+            <w:r>
+              <w:rPr>
+                <w:szCs w:val="24"/>
+              </w:rPr>
               <w:t>№____</w:t>
             </w:r>
           </w:p>
@@ -614,11 +993,20 @@
           <w:tcPr>
             <w:tcW w:w="2341" w:type="dxa"/>
             <w:tcBorders>
-              <w:top w:val="single" w:sz="4" w:space="0" w:color="auto"/>
+              <w:top w:val="double" w:sz="4" w:space="0" w:color="auto"/>
             </w:tcBorders>
           </w:tcPr>
           <w:p>
-            <w:r>
+            <w:pPr>
+              <w:spacing w:after="120"/>
+              <w:rPr>
+                <w:szCs w:val="24"/>
+              </w:rPr>
+            </w:pPr>
+            <w:r>
+              <w:rPr>
+                <w:szCs w:val="24"/>
+              </w:rPr>
               <w:t>«___»______20__г</w:t>
             </w:r>
           </w:p>
@@ -627,21 +1015,37 @@
           <w:tcPr>
             <w:tcW w:w="1466" w:type="dxa"/>
             <w:tcBorders>
-              <w:top w:val="single" w:sz="4" w:space="0" w:color="auto"/>
+              <w:top w:val="double" w:sz="4" w:space="0" w:color="auto"/>
             </w:tcBorders>
           </w:tcPr>
-          <w:p/>
+          <w:p>
+            <w:pPr>
+              <w:spacing w:after="120"/>
+              <w:rPr>
+                <w:szCs w:val="24"/>
+              </w:rPr>
+            </w:pPr>
+          </w:p>
         </w:tc>
         <w:tc>
           <w:tcPr>
             <w:tcW w:w="2317" w:type="dxa"/>
             <w:tcBorders>
-              <w:top w:val="single" w:sz="4" w:space="0" w:color="auto"/>
+              <w:top w:val="double" w:sz="4" w:space="0" w:color="auto"/>
             </w:tcBorders>
           </w:tcPr>
           <w:p>
-            <w:r>
-              <w:t>«___»______20__г</w:t>
+            <w:pPr>
+              <w:spacing w:after="120"/>
+              <w:rPr>
+                <w:szCs w:val="24"/>
+              </w:rPr>
+            </w:pPr>
+            <w:r>
+              <w:rPr>
+                <w:szCs w:val="24"/>
+              </w:rPr>
+              <w:t>«___»______20___г</w:t>
             </w:r>
           </w:p>
         </w:tc>
@@ -655,8 +1059,17 @@
             <w:tcW w:w="1653" w:type="dxa"/>
           </w:tcPr>
           <w:p>
-            <w:r>
-              <w:t>20__ - 20__</w:t>
+            <w:pPr>
+              <w:spacing w:after="120"/>
+              <w:rPr>
+                <w:szCs w:val="24"/>
+              </w:rPr>
+            </w:pPr>
+            <w:r>
+              <w:rPr>
+                <w:szCs w:val="24"/>
+              </w:rPr>
+              <w:t>2016 – 2017</w:t>
             </w:r>
           </w:p>
         </w:tc>
@@ -665,7 +1078,16 @@
             <w:tcW w:w="1404" w:type="dxa"/>
           </w:tcPr>
           <w:p>
-            <w:r>
+            <w:pPr>
+              <w:spacing w:after="120"/>
+              <w:rPr>
+                <w:szCs w:val="24"/>
+              </w:rPr>
+            </w:pPr>
+            <w:r>
+              <w:rPr>
+                <w:szCs w:val="24"/>
+              </w:rPr>
               <w:t>№____</w:t>
             </w:r>
           </w:p>
@@ -675,7 +1097,16 @@
             <w:tcW w:w="2341" w:type="dxa"/>
           </w:tcPr>
           <w:p>
-            <w:r>
+            <w:pPr>
+              <w:spacing w:after="120"/>
+              <w:rPr>
+                <w:szCs w:val="24"/>
+              </w:rPr>
+            </w:pPr>
+            <w:r>
+              <w:rPr>
+                <w:szCs w:val="24"/>
+              </w:rPr>
               <w:t>«___»______20__г</w:t>
             </w:r>
           </w:p>
@@ -684,15 +1115,31 @@
           <w:tcPr>
             <w:tcW w:w="1466" w:type="dxa"/>
           </w:tcPr>
-          <w:p/>
+          <w:p>
+            <w:pPr>
+              <w:spacing w:after="120"/>
+              <w:rPr>
+                <w:szCs w:val="24"/>
+              </w:rPr>
+            </w:pPr>
+          </w:p>
         </w:tc>
         <w:tc>
           <w:tcPr>
             <w:tcW w:w="2317" w:type="dxa"/>
           </w:tcPr>
           <w:p>
-            <w:r>
-              <w:t>«___»______20__г</w:t>
+            <w:pPr>
+              <w:spacing w:after="120"/>
+              <w:rPr>
+                <w:szCs w:val="24"/>
+              </w:rPr>
+            </w:pPr>
+            <w:r>
+              <w:rPr>
+                <w:szCs w:val="24"/>
+              </w:rPr>
+              <w:t>«___»______20___г</w:t>
             </w:r>
           </w:p>
         </w:tc>
@@ -706,8 +1153,17 @@
             <w:tcW w:w="1653" w:type="dxa"/>
           </w:tcPr>
           <w:p>
-            <w:r>
-              <w:t>20__ - 20__</w:t>
+            <w:pPr>
+              <w:spacing w:after="120"/>
+              <w:rPr>
+                <w:szCs w:val="24"/>
+              </w:rPr>
+            </w:pPr>
+            <w:r>
+              <w:rPr>
+                <w:szCs w:val="24"/>
+              </w:rPr>
+              <w:t>20__ – 20__</w:t>
             </w:r>
           </w:p>
         </w:tc>
@@ -716,7 +1172,16 @@
             <w:tcW w:w="1404" w:type="dxa"/>
           </w:tcPr>
           <w:p>
-            <w:r>
+            <w:pPr>
+              <w:spacing w:after="120"/>
+              <w:rPr>
+                <w:szCs w:val="24"/>
+              </w:rPr>
+            </w:pPr>
+            <w:r>
+              <w:rPr>
+                <w:szCs w:val="24"/>
+              </w:rPr>
               <w:t>№____</w:t>
             </w:r>
           </w:p>
@@ -726,7 +1191,16 @@
             <w:tcW w:w="2341" w:type="dxa"/>
           </w:tcPr>
           <w:p>
-            <w:r>
+            <w:pPr>
+              <w:spacing w:after="120"/>
+              <w:rPr>
+                <w:szCs w:val="24"/>
+              </w:rPr>
+            </w:pPr>
+            <w:r>
+              <w:rPr>
+                <w:szCs w:val="24"/>
+              </w:rPr>
               <w:t>«___»______20__г</w:t>
             </w:r>
           </w:p>
@@ -735,15 +1209,219 @@
           <w:tcPr>
             <w:tcW w:w="1466" w:type="dxa"/>
           </w:tcPr>
-          <w:p/>
+          <w:p>
+            <w:pPr>
+              <w:spacing w:after="120"/>
+              <w:rPr>
+                <w:szCs w:val="24"/>
+              </w:rPr>
+            </w:pPr>
+          </w:p>
         </w:tc>
         <w:tc>
           <w:tcPr>
             <w:tcW w:w="2317" w:type="dxa"/>
           </w:tcPr>
           <w:p>
-            <w:r>
+            <w:pPr>
+              <w:spacing w:after="120"/>
+              <w:rPr>
+                <w:szCs w:val="24"/>
+              </w:rPr>
+            </w:pPr>
+            <w:r>
+              <w:rPr>
+                <w:szCs w:val="24"/>
+              </w:rPr>
+              <w:t>«___»______20___г</w:t>
+            </w:r>
+          </w:p>
+        </w:tc>
+      </w:tr>
+      <w:tr>
+        <w:trPr>
+          <w:trHeight w:val="492"/>
+        </w:trPr>
+        <w:tc>
+          <w:tcPr>
+            <w:tcW w:w="1653" w:type="dxa"/>
+          </w:tcPr>
+          <w:p>
+            <w:pPr>
+              <w:spacing w:after="120"/>
+              <w:rPr>
+                <w:szCs w:val="24"/>
+              </w:rPr>
+            </w:pPr>
+            <w:r>
+              <w:rPr>
+                <w:szCs w:val="24"/>
+              </w:rPr>
+              <w:t>20__ – 20__</w:t>
+            </w:r>
+          </w:p>
+        </w:tc>
+        <w:tc>
+          <w:tcPr>
+            <w:tcW w:w="1404" w:type="dxa"/>
+          </w:tcPr>
+          <w:p>
+            <w:pPr>
+              <w:spacing w:after="120"/>
+              <w:rPr>
+                <w:szCs w:val="24"/>
+              </w:rPr>
+            </w:pPr>
+            <w:r>
+              <w:rPr>
+                <w:szCs w:val="24"/>
+              </w:rPr>
+              <w:t>№____</w:t>
+            </w:r>
+          </w:p>
+        </w:tc>
+        <w:tc>
+          <w:tcPr>
+            <w:tcW w:w="2341" w:type="dxa"/>
+          </w:tcPr>
+          <w:p>
+            <w:pPr>
+              <w:spacing w:after="120"/>
+              <w:rPr>
+                <w:szCs w:val="24"/>
+              </w:rPr>
+            </w:pPr>
+            <w:r>
+              <w:rPr>
+                <w:szCs w:val="24"/>
+              </w:rPr>
               <w:t>«___»______20__г</w:t>
+            </w:r>
+          </w:p>
+        </w:tc>
+        <w:tc>
+          <w:tcPr>
+            <w:tcW w:w="1466" w:type="dxa"/>
+          </w:tcPr>
+          <w:p>
+            <w:pPr>
+              <w:spacing w:after="120"/>
+              <w:rPr>
+                <w:szCs w:val="24"/>
+              </w:rPr>
+            </w:pPr>
+          </w:p>
+        </w:tc>
+        <w:tc>
+          <w:tcPr>
+            <w:tcW w:w="2317" w:type="dxa"/>
+          </w:tcPr>
+          <w:p>
+            <w:pPr>
+              <w:spacing w:after="120"/>
+              <w:rPr>
+                <w:szCs w:val="24"/>
+              </w:rPr>
+            </w:pPr>
+            <w:r>
+              <w:rPr>
+                <w:szCs w:val="24"/>
+              </w:rPr>
+              <w:t>«___»______20___г</w:t>
+            </w:r>
+          </w:p>
+        </w:tc>
+      </w:tr>
+      <w:tr>
+        <w:trPr>
+          <w:trHeight w:val="492"/>
+        </w:trPr>
+        <w:tc>
+          <w:tcPr>
+            <w:tcW w:w="1653" w:type="dxa"/>
+          </w:tcPr>
+          <w:p>
+            <w:pPr>
+              <w:spacing w:after="120"/>
+              <w:rPr>
+                <w:szCs w:val="24"/>
+              </w:rPr>
+            </w:pPr>
+            <w:r>
+              <w:rPr>
+                <w:szCs w:val="24"/>
+              </w:rPr>
+              <w:t>20__ – 20__</w:t>
+            </w:r>
+          </w:p>
+        </w:tc>
+        <w:tc>
+          <w:tcPr>
+            <w:tcW w:w="1404" w:type="dxa"/>
+          </w:tcPr>
+          <w:p>
+            <w:pPr>
+              <w:spacing w:after="120"/>
+              <w:rPr>
+                <w:szCs w:val="24"/>
+              </w:rPr>
+            </w:pPr>
+            <w:r>
+              <w:rPr>
+                <w:szCs w:val="24"/>
+              </w:rPr>
+              <w:t>№____</w:t>
+            </w:r>
+          </w:p>
+        </w:tc>
+        <w:tc>
+          <w:tcPr>
+            <w:tcW w:w="2341" w:type="dxa"/>
+          </w:tcPr>
+          <w:p>
+            <w:pPr>
+              <w:spacing w:after="120"/>
+              <w:rPr>
+                <w:szCs w:val="24"/>
+              </w:rPr>
+            </w:pPr>
+            <w:r>
+              <w:rPr>
+                <w:szCs w:val="24"/>
+              </w:rPr>
+              <w:t>«___»______20__г</w:t>
+            </w:r>
+          </w:p>
+        </w:tc>
+        <w:tc>
+          <w:tcPr>
+            <w:tcW w:w="1466" w:type="dxa"/>
+          </w:tcPr>
+          <w:p>
+            <w:pPr>
+              <w:spacing w:after="120"/>
+              <w:rPr>
+                <w:szCs w:val="24"/>
+              </w:rPr>
+            </w:pPr>
+          </w:p>
+        </w:tc>
+        <w:tc>
+          <w:tcPr>
+            <w:tcW w:w="2317" w:type="dxa"/>
+          </w:tcPr>
+          <w:p>
+            <w:pPr>
+              <w:spacing w:after="120"/>
+              <w:rPr>
+                <w:szCs w:val="24"/>
+              </w:rPr>
+            </w:pPr>
+            <w:r>
+              <w:rPr>
+                <w:szCs w:val="24"/>
+              </w:rPr>
+              <w:t>«___»______20___г</w:t>
             </w:r>
           </w:p>
         </w:tc>
@@ -751,194 +1429,1840 @@
     </w:tbl>
     <w:p>
       <w:pPr>
-        <w:rPr>
+        <w:ind w:firstLine="0"/>
+        <w:rPr>
+          <w:sz w:val="28"/>
           <w:lang w:val="en-US"/>
         </w:rPr>
       </w:pPr>
     </w:p>
     <w:p>
-      <w:r>
-        <w:t xml:space="preserve">Иркутск </w:t>
-      </w:r>
-      <w:r>
-        <w:rPr>
-          <w:highlight w:val="yellow"/>
-        </w:rPr>
-        <w:t>2016</w:t>
-      </w:r>
-      <w:r>
-        <w:t xml:space="preserve"> г</w:t>
+      <w:pPr>
+        <w:ind w:firstLine="0"/>
+        <w:jc w:val="center"/>
+        <w:rPr>
+          <w:sz w:val="28"/>
+        </w:rPr>
+      </w:pPr>
+      <w:r>
+        <w:rPr>
+          <w:sz w:val="28"/>
+        </w:rPr>
+        <w:t>Иркутск 2016 г</w:t>
+      </w:r>
+    </w:p>
+    <w:p>
+      <w:pPr>
+        <w:rPr>
+          <w:rFonts w:ascii="Arial" w:hAnsi="Arial" w:cs="Arial"/>
+          <w:sz w:val="35"/>
+          <w:szCs w:val="35"/>
+        </w:rPr>
+      </w:pPr>
+      <w:r>
+        <w:rPr>
+          <w:sz w:val="27"/>
+          <w:szCs w:val="27"/>
+        </w:rPr>
+        <w:br w:type="page"/>
       </w:r>
     </w:p>
     <w:p>
       <w:pPr>
         <w:pStyle w:val="1"/>
+      </w:pPr>
+      <w:r>
+        <w:lastRenderedPageBreak/>
+        <w:t xml:space="preserve">Перечень планируемых </w:t>
+      </w:r>
+      <w:r>
+        <w:t>результатов</w:t>
+      </w:r>
+      <w:r>
+        <w:t xml:space="preserve"> </w:t>
+      </w:r>
+      <w:proofErr w:type="gramStart"/>
+      <w:r>
+        <w:t>обучения</w:t>
+      </w:r>
+      <w:r>
+        <w:t xml:space="preserve"> по дисциплине</w:t>
+      </w:r>
+      <w:proofErr w:type="gramEnd"/>
+    </w:p>
+    <w:p>
+      <w:pPr>
+        <w:pStyle w:val="2"/>
         <w:rPr>
           <w:rFonts w:eastAsia="Times New Roman" w:cs="Times New Roman"/>
           <w:color w:val="000000"/>
         </w:rPr>
       </w:pPr>
       <w:r>
+        <w:t>Перечень</w:t>
+      </w:r>
+      <w:r>
         <w:rPr>
           <w:rFonts w:eastAsia="Times New Roman"/>
-          <w:sz w:val="27"/>
-          <w:szCs w:val="27"/>
-        </w:rPr>
-        <w:br w:type="page"/>
-      </w:r>
-      <w:r>
-        <w:rPr>
-          <w:rFonts w:eastAsia="Times New Roman"/>
-        </w:rPr>
-        <w:lastRenderedPageBreak/>
-        <w:t xml:space="preserve">Перечень планируемых результатов </w:t>
+        </w:rPr>
+        <w:t xml:space="preserve"> компетенций, установленных ФГОС</w:t>
+      </w:r>
+    </w:p>
+    <w:p>
+      <w:r>
+        <w:t xml:space="preserve">Обучение </w:t>
+      </w:r>
+      <w:r>
+        <w:t>дисциплине</w:t>
+      </w:r>
+      <w:r>
+        <w:t xml:space="preserve"> позволит сформировать следующие компетенции:</w:t>
+      </w:r>
+    </w:p>
+    <w:p>
+      <w:pPr>
+        <w:pStyle w:val="Listofbuttons"/>
+      </w:pPr>
+      <w:r>
+        <w:t>способность к самоорганизации и самообразованию (ОК-7);</w:t>
+      </w:r>
+    </w:p>
+    <w:p>
+      <w:pPr>
+        <w:pStyle w:val="Listofbuttons"/>
+      </w:pPr>
+      <w:r>
+        <w:t>способностью осваивать методики использования программных сре</w:t>
       </w:r>
       <w:proofErr w:type="gramStart"/>
       <w:r>
-        <w:rPr>
-          <w:rFonts w:eastAsia="Times New Roman"/>
-        </w:rPr>
-        <w:t>обучения</w:t>
-      </w:r>
-      <w:r>
-        <w:rPr>
-          <w:rFonts w:eastAsia="Times New Roman"/>
+        <w:t>дств дл</w:t>
+      </w:r>
+      <w:proofErr w:type="gramEnd"/>
+      <w:r>
+        <w:t>я решения практических задач (ОПК – 2);</w:t>
+      </w:r>
+    </w:p>
+    <w:p>
+      <w:pPr>
+        <w:pStyle w:val="Listofbuttons"/>
+      </w:pPr>
+      <w:r>
+        <w:t>способностью решать стандартные задачи профессиональной деятельности на основе информационной и библиографической культуры с применением информационно-коммуникационных технологий и с учетом основных требований информационной б</w:t>
+      </w:r>
+      <w:r>
+        <w:t>езопасности (ОПК – 5)</w:t>
+      </w:r>
+      <w:r>
+        <w:t>.</w:t>
+      </w:r>
+    </w:p>
+    <w:p>
+      <w:pPr>
+        <w:pStyle w:val="2"/>
+      </w:pPr>
+      <w:r>
+        <w:t>Цели и задачи освоения программы дисциплины</w:t>
+      </w:r>
+    </w:p>
+    <w:p>
+      <w:r>
+        <w:rPr>
+          <w:b/>
+          <w:lang w:val="x-none"/>
+        </w:rPr>
+        <w:t>Цел</w:t>
+      </w:r>
+      <w:r>
+        <w:rPr>
+          <w:b/>
+        </w:rPr>
+        <w:t>ью</w:t>
+      </w:r>
+      <w:r>
+        <w:rPr>
+          <w:lang w:val="x-none"/>
+        </w:rPr>
+        <w:t xml:space="preserve"> дисциплины «</w:t>
+      </w:r>
+      <w:proofErr w:type="spellStart"/>
+      <w:r>
+        <w:rPr>
+          <w:lang w:val="x-none"/>
+        </w:rPr>
+        <w:t>Интеллектные</w:t>
+      </w:r>
+      <w:proofErr w:type="spellEnd"/>
+      <w:r>
+        <w:rPr>
+          <w:lang w:val="x-none"/>
+        </w:rPr>
+        <w:t xml:space="preserve"> вычислительные системы» </w:t>
+      </w:r>
+      <w:proofErr w:type="spellStart"/>
+      <w:r>
+        <w:rPr>
+          <w:lang w:val="x-none"/>
+        </w:rPr>
+        <w:t>явля</w:t>
+      </w:r>
+      <w:r>
+        <w:t>е</w:t>
+      </w:r>
+      <w:r>
+        <w:rPr>
+          <w:lang w:val="x-none"/>
+        </w:rPr>
+        <w:t>тся</w:t>
+      </w:r>
+      <w:proofErr w:type="spellEnd"/>
+      <w:r>
+        <w:rPr>
+          <w:lang w:val="x-none"/>
+        </w:rPr>
+        <w:t xml:space="preserve"> изучение </w:t>
+      </w:r>
+      <w:r>
+        <w:t>методов решения</w:t>
+      </w:r>
+      <w:r>
+        <w:rPr>
+          <w:lang w:val="x-none"/>
+        </w:rPr>
+        <w:t xml:space="preserve"> задач искусственного интеллекта</w:t>
+      </w:r>
+      <w:r>
+        <w:t xml:space="preserve"> (ИИ)</w:t>
+      </w:r>
+      <w:r>
+        <w:rPr>
+          <w:lang w:val="x-none"/>
+        </w:rPr>
+        <w:t xml:space="preserve"> и классификации этих задач по признакам; изучение методов решения задач ИИ в зависимости от класса в классификации; ознакомление с существующим программным обеспечением, а также самостоятельная разработка подсистем ИИ.</w:t>
+      </w:r>
+      <w:r>
+        <w:t xml:space="preserve"> Особое внимание уделяется </w:t>
+      </w:r>
+      <w:r>
+        <w:rPr>
+          <w:lang w:val="x-none"/>
+        </w:rPr>
+        <w:t>фундаментальны</w:t>
+      </w:r>
+      <w:r>
+        <w:t>м</w:t>
+      </w:r>
+      <w:r>
+        <w:rPr>
+          <w:lang w:val="x-none"/>
+        </w:rPr>
+        <w:t xml:space="preserve"> знани</w:t>
+      </w:r>
+      <w:r>
+        <w:t>ям</w:t>
+      </w:r>
+      <w:r>
+        <w:rPr>
+          <w:lang w:val="x-none"/>
+        </w:rPr>
+        <w:t xml:space="preserve"> в области </w:t>
+      </w:r>
+      <w:r>
+        <w:t xml:space="preserve">построения систем, основанных на формализованных знаниях, в частности программированию </w:t>
+      </w:r>
+      <w:r>
+        <w:rPr>
+          <w:lang w:val="x-none"/>
+        </w:rPr>
+        <w:t>на языке Пролог.</w:t>
+      </w:r>
+    </w:p>
+    <w:p>
+      <w:r>
+        <w:t>Для выполнения данной цели поставлены следующие задачи:</w:t>
+      </w:r>
+    </w:p>
+    <w:p>
+      <w:pPr>
+        <w:pStyle w:val="Listofbuttons"/>
+      </w:pPr>
+      <w:proofErr w:type="spellStart"/>
+      <w:r>
+        <w:rPr>
+          <w:lang w:val="en-US"/>
+        </w:rPr>
+        <w:t>освоение</w:t>
+      </w:r>
+      <w:proofErr w:type="spellEnd"/>
+      <w:r>
+        <w:rPr>
+          <w:lang w:val="en-US"/>
         </w:rPr>
         <w:t xml:space="preserve"> </w:t>
       </w:r>
-      <w:r>
-        <w:rPr>
-          <w:rFonts w:eastAsia="Times New Roman" w:cs="Times New Roman"/>
-          <w:color w:val="000000"/>
-        </w:rPr>
-        <w:t>по дисциплине</w:t>
-      </w:r>
-      <w:proofErr w:type="gramEnd"/>
+      <w:proofErr w:type="spellStart"/>
+      <w:r>
+        <w:rPr>
+          <w:lang w:val="en-US"/>
+        </w:rPr>
+        <w:t>тематического</w:t>
+      </w:r>
+      <w:proofErr w:type="spellEnd"/>
+      <w:r>
+        <w:rPr>
+          <w:lang w:val="en-US"/>
+        </w:rPr>
+        <w:t xml:space="preserve"> </w:t>
+      </w:r>
+      <w:proofErr w:type="spellStart"/>
+      <w:r>
+        <w:rPr>
+          <w:lang w:val="en-US"/>
+        </w:rPr>
+        <w:t>материала</w:t>
+      </w:r>
+      <w:proofErr w:type="spellEnd"/>
+      <w:r>
+        <w:rPr>
+          <w:lang w:val="en-US"/>
+        </w:rPr>
+        <w:t>;</w:t>
+      </w:r>
+    </w:p>
+    <w:p>
+      <w:pPr>
+        <w:pStyle w:val="Listofbuttons"/>
+      </w:pPr>
+      <w:r>
+        <w:t xml:space="preserve">изучение </w:t>
+      </w:r>
+      <w:r>
+        <w:t>классификаци</w:t>
+      </w:r>
+      <w:r>
+        <w:t>и</w:t>
+      </w:r>
+      <w:r>
+        <w:t xml:space="preserve"> задач искусственного интеллекта, методами их решения и </w:t>
+      </w:r>
+      <w:r>
+        <w:t xml:space="preserve">соответствующим </w:t>
+      </w:r>
+      <w:r>
+        <w:t>программным обеспечением</w:t>
+      </w:r>
+      <w:r>
+        <w:t>;</w:t>
+      </w:r>
+    </w:p>
+    <w:p>
+      <w:pPr>
+        <w:pStyle w:val="Listofbuttons"/>
+      </w:pPr>
+      <w:r>
+        <w:t>вы</w:t>
+      </w:r>
+      <w:r>
+        <w:t>явл</w:t>
+      </w:r>
+      <w:r>
+        <w:t>ение</w:t>
+      </w:r>
+      <w:r>
+        <w:t xml:space="preserve"> задачи </w:t>
+      </w:r>
+      <w:proofErr w:type="spellStart"/>
+      <w:r>
+        <w:t>ИИ</w:t>
+      </w:r>
+      <w:r>
+        <w:t>среди</w:t>
+      </w:r>
+      <w:proofErr w:type="spellEnd"/>
+      <w:r>
+        <w:t xml:space="preserve"> производственных задач, требующих автоматизации; </w:t>
+      </w:r>
+    </w:p>
+    <w:p>
+      <w:pPr>
+        <w:pStyle w:val="Listofbuttons"/>
+      </w:pPr>
+      <w:r>
+        <w:t>разраб</w:t>
+      </w:r>
+      <w:r>
+        <w:t>отка</w:t>
+      </w:r>
+      <w:r>
+        <w:t xml:space="preserve"> и реализ</w:t>
+      </w:r>
+      <w:r>
+        <w:t>ация</w:t>
+      </w:r>
+      <w:r>
+        <w:t xml:space="preserve"> алгоритм</w:t>
+      </w:r>
+      <w:r>
+        <w:t>ов</w:t>
+      </w:r>
+      <w:r>
+        <w:t xml:space="preserve"> </w:t>
+      </w:r>
+      <w:r>
+        <w:t>искусственного интеллекта</w:t>
+      </w:r>
+      <w:r>
+        <w:t>;</w:t>
+      </w:r>
+    </w:p>
+    <w:p>
+      <w:pPr>
+        <w:pStyle w:val="Listofbuttons"/>
+      </w:pPr>
+      <w:r>
+        <w:t>развит</w:t>
+      </w:r>
+      <w:r>
+        <w:t>ие</w:t>
+      </w:r>
+      <w:r>
+        <w:t xml:space="preserve"> навык</w:t>
+      </w:r>
+      <w:r>
+        <w:t>ов</w:t>
+      </w:r>
+      <w:r>
+        <w:t xml:space="preserve"> логического мышления; </w:t>
+      </w:r>
+    </w:p>
+    <w:p>
+      <w:pPr>
+        <w:pStyle w:val="Listofbuttons"/>
+      </w:pPr>
+      <w:r>
+        <w:t>изложение основных положений парадигмы логического программирования, конструкций языка программирования Пролог, а также приемов программирования на этом языке.</w:t>
+      </w:r>
     </w:p>
     <w:p>
       <w:pPr>
         <w:pStyle w:val="2"/>
-        <w:rPr>
-          <w:rFonts w:eastAsia="Times New Roman" w:cs="Times New Roman"/>
-          <w:color w:val="000000"/>
-        </w:rPr>
-      </w:pPr>
-      <w:r>
-        <w:t>Перечень</w:t>
-      </w:r>
-      <w:r>
-        <w:rPr>
-          <w:rFonts w:eastAsia="Times New Roman"/>
-        </w:rPr>
-        <w:t xml:space="preserve"> компетенций, установленных ФГОС</w:t>
-      </w:r>
-    </w:p>
-    <w:p>
-      <w:r>
-        <w:t xml:space="preserve">Обучение </w:t>
-      </w:r>
-      <w:r>
-        <w:t>дисциплине</w:t>
-      </w:r>
-      <w:r>
-        <w:t xml:space="preserve"> позволит сформировать следующие компетенции:</w:t>
+      </w:pPr>
+      <w:r>
+        <w:t>Результаты освоения дисциплины</w:t>
+      </w:r>
+    </w:p>
+    <w:p>
+      <w:r>
+        <w:t>В результате изучения дисциплины студенты должны:</w:t>
       </w:r>
     </w:p>
     <w:p>
       <w:pPr>
         <w:pStyle w:val="Listofbuttons"/>
-      </w:pPr>
-      <w:r>
-        <w:t>способность к самоорганизации и самообразованию (ОК-7);</w:t>
-      </w:r>
-    </w:p>
-    <w:p>
-      <w:pPr>
-        <w:pStyle w:val="Listofbuttons"/>
-      </w:pPr>
-      <w:r>
-        <w:t>способностью осваивать методики использования программных сре</w:t>
-      </w:r>
-      <w:proofErr w:type="gramStart"/>
-      <w:r>
-        <w:t>дств дл</w:t>
-      </w:r>
-      <w:proofErr w:type="gramEnd"/>
-      <w:r>
-        <w:t>я решения практических задач (ОПК – 2);</w:t>
-      </w:r>
-    </w:p>
-    <w:p>
-      <w:pPr>
-        <w:pStyle w:val="a4"/>
         <w:numPr>
           <w:ilvl w:val="0"/>
-          <w:numId w:val="2"/>
+          <w:numId w:val="0"/>
         </w:numPr>
-      </w:pPr>
-      <w:r>
-        <w:t>спос</w:t>
-      </w:r>
-      <w:bookmarkStart w:id="0" w:name="_GoBack"/>
-      <w:bookmarkEnd w:id="0"/>
-      <w:r>
-        <w:t>обностью решать стандартные задачи профессиональной деятельности на основе информационной и библиографической культуры с применением информационно-коммуникационных технологий и с учетом основных требований информационной б</w:t>
-      </w:r>
-      <w:r>
-        <w:t>езопасности (ОПК – 5);</w:t>
-      </w:r>
-    </w:p>
-    <w:p>
-      <w:pPr>
-        <w:pStyle w:val="a4"/>
+        <w:ind w:left="360"/>
+      </w:pPr>
+      <w:r>
+        <w:rPr>
+          <w:b/>
+        </w:rPr>
+        <w:t>знать</w:t>
+      </w:r>
+      <w:r>
+        <w:t>:</w:t>
+      </w:r>
+    </w:p>
+    <w:p>
+      <w:pPr>
+        <w:pStyle w:val="Listofbuttons"/>
+      </w:pPr>
+      <w:r>
+        <w:t xml:space="preserve">методы формализации с использованием логики предикатов первого порядка и языка </w:t>
+      </w:r>
+      <w:proofErr w:type="spellStart"/>
+      <w:r>
+        <w:t>Хорна</w:t>
+      </w:r>
+      <w:proofErr w:type="spellEnd"/>
+      <w:r>
+        <w:t xml:space="preserve">; </w:t>
+      </w:r>
+    </w:p>
+    <w:p>
+      <w:pPr>
+        <w:pStyle w:val="Listofbuttons"/>
+      </w:pPr>
+      <w:r>
+        <w:t>методики проектирования рекурсивных вычислительных процедур;</w:t>
+      </w:r>
+    </w:p>
+    <w:p>
+      <w:pPr>
+        <w:pStyle w:val="Listofbuttons"/>
+      </w:pPr>
+      <w:r>
+        <w:t>методы эвристического целенаправленного перебора.</w:t>
+      </w:r>
+    </w:p>
+    <w:p>
+      <w:pPr>
+        <w:pStyle w:val="Listofbuttons"/>
         <w:numPr>
           <w:ilvl w:val="0"/>
-          <w:numId w:val="2"/>
+          <w:numId w:val="0"/>
         </w:numPr>
-      </w:pPr>
-      <w:r>
-        <w:t>способностью</w:t>
-      </w:r>
-      <w:r>
-        <w:t xml:space="preserve"> разрабатывать модели компонентов информационных систем, включая модели баз данных и модели интерфейсов «человек – электронно-вычислительная машина» (ПК – 1);</w:t>
-      </w:r>
-    </w:p>
-    <w:p>
-      <w:pPr>
-        <w:pStyle w:val="a4"/>
+        <w:ind w:left="360"/>
+      </w:pPr>
+      <w:r>
+        <w:rPr>
+          <w:b/>
+        </w:rPr>
+        <w:t>уметь</w:t>
+      </w:r>
+      <w:r>
+        <w:t>:</w:t>
+      </w:r>
+    </w:p>
+    <w:p>
+      <w:pPr>
+        <w:pStyle w:val="Listofbuttons"/>
+      </w:pPr>
+      <w:r>
+        <w:t>разрабатывать программы в соответствии с логической парадигмой программирования;</w:t>
+      </w:r>
+    </w:p>
+    <w:p>
+      <w:pPr>
+        <w:pStyle w:val="Listofbuttons"/>
+      </w:pPr>
+      <w:proofErr w:type="gramStart"/>
+      <w:r>
+        <w:t>преобразовывать реку</w:t>
+      </w:r>
+      <w:r>
+        <w:t>рсивные алгоритмы в итеративные</w:t>
+      </w:r>
+      <w:r>
+        <w:t xml:space="preserve">, </w:t>
+      </w:r>
+      <w:r>
+        <w:t xml:space="preserve">если это </w:t>
+      </w:r>
+      <w:r>
+        <w:t>возможно</w:t>
+      </w:r>
+      <w:r>
+        <w:t>;</w:t>
+      </w:r>
+      <w:proofErr w:type="gramEnd"/>
+    </w:p>
+    <w:p>
+      <w:pPr>
+        <w:pStyle w:val="Listofbuttons"/>
+      </w:pPr>
+      <w:r>
+        <w:t>обосновывать корректность рекурсивных программ;</w:t>
+      </w:r>
+    </w:p>
+    <w:p>
+      <w:pPr>
+        <w:pStyle w:val="Listofbuttons"/>
+      </w:pPr>
+      <w:r>
+        <w:t>разрабатывать алгоритмы автоматизации принятия решения.</w:t>
+      </w:r>
+    </w:p>
+    <w:p>
+      <w:pPr>
+        <w:pStyle w:val="Listofbuttons"/>
         <w:numPr>
           <w:ilvl w:val="0"/>
-          <w:numId w:val="2"/>
+          <w:numId w:val="0"/>
         </w:numPr>
-      </w:pPr>
-      <w:r>
-        <w:t>способностью</w:t>
-      </w:r>
-      <w:r>
-        <w:t xml:space="preserve"> разрабатывать компоненты аппаратно-программных комплексов и баз данных, используя современные инструментальные средства и технологии программирования (ПК – 2);</w:t>
-      </w:r>
-    </w:p>
-    <w:p>
-      <w:pPr>
-        <w:pStyle w:val="a4"/>
-        <w:numPr>
-          <w:ilvl w:val="0"/>
-          <w:numId w:val="2"/>
-        </w:numPr>
-      </w:pPr>
-      <w:r>
-        <w:t>способностью</w:t>
-      </w:r>
-      <w:r>
-        <w:t xml:space="preserve"> обосновывать принимаемые проектные решения, осуществлять постановку и выполнять эксперименты по проверке их корректности и эффективности (ПК – 3).</w:t>
-      </w:r>
-    </w:p>
-    <w:p>
-      <w:pPr>
+        <w:ind w:left="360"/>
+      </w:pPr>
+      <w:r>
+        <w:rPr>
+          <w:b/>
+        </w:rPr>
+        <w:t>владеть</w:t>
+      </w:r>
+      <w:r>
         <w:rPr>
           <w:lang w:val="en-US"/>
         </w:rPr>
-      </w:pPr>
+        <w:t>:</w:t>
+      </w:r>
+    </w:p>
+    <w:p>
+      <w:pPr>
+        <w:pStyle w:val="Listofbuttons"/>
+      </w:pPr>
+      <w:bookmarkStart w:id="0" w:name="docs-internal-guid-7a9d84d3-98de-ebbe-92"/>
+      <w:bookmarkEnd w:id="0"/>
+      <w:r>
+        <w:t>языком программирования Пролог стандарта ISO/IEC 13211-1:1995</w:t>
+      </w:r>
+    </w:p>
+    <w:p>
+      <w:pPr>
+        <w:pStyle w:val="Listofbuttons"/>
+      </w:pPr>
+      <w:bookmarkStart w:id="1" w:name="docs-internal-guid-7a9d84d3-98de-b827-86"/>
+      <w:bookmarkEnd w:id="1"/>
+      <w:r>
+        <w:t>методами построения переборных и рекурсивных алгоритмов,</w:t>
+      </w:r>
+    </w:p>
+    <w:p>
+      <w:pPr>
+        <w:pStyle w:val="Listofbuttons"/>
+      </w:pPr>
+      <w:bookmarkStart w:id="2" w:name="docs-internal-guid-7a9d84d3-98de-786d-7e"/>
+      <w:bookmarkEnd w:id="2"/>
+      <w:r>
+        <w:t>методами индуктивного анализа правильности рекурсивных программ, а также методами их интерпретации,</w:t>
+      </w:r>
+    </w:p>
+    <w:p>
+      <w:pPr>
+        <w:pStyle w:val="Listofbuttons"/>
+      </w:pPr>
+      <w:r>
+        <w:t>методами программными средствами разработки экспертных систем.</w:t>
+      </w:r>
+    </w:p>
+    <w:p>
+      <w:pPr>
+        <w:pStyle w:val="1"/>
+      </w:pPr>
+      <w:r>
+        <w:lastRenderedPageBreak/>
+        <w:t>Место дисциплины в структуре ООП</w:t>
+      </w:r>
+    </w:p>
+    <w:p>
+      <w:r>
+        <w:t>Для изучения дисциплины, необходимо освоения содержания дисциплин:</w:t>
+      </w:r>
+    </w:p>
+    <w:p>
+      <w:pPr>
+        <w:pStyle w:val="Listofbuttons"/>
+      </w:pPr>
+      <w:r>
+        <w:t>Информатика;</w:t>
+      </w:r>
+    </w:p>
+    <w:p>
+      <w:pPr>
+        <w:pStyle w:val="Listofbuttons"/>
+      </w:pPr>
+      <w:r>
+        <w:t>Программирование</w:t>
+      </w:r>
+      <w:r>
+        <w:t>;</w:t>
+      </w:r>
+    </w:p>
+    <w:p>
+      <w:r>
+        <w:t>Знания и умения, приобретаемые студентами после освоения содержания дисциплины, будут использоваться при изучении дисциплин, связанных с программированием:</w:t>
+      </w:r>
+    </w:p>
+    <w:p>
+      <w:pPr>
+        <w:pStyle w:val="Listofbuttons"/>
+      </w:pPr>
+      <w:r>
+        <w:t>Технологии разработки программных комплексов.</w:t>
+      </w:r>
+    </w:p>
+    <w:p>
+      <w:pPr>
+        <w:rPr>
+          <w:lang w:val="en-US"/>
+        </w:rPr>
+      </w:pPr>
+      <w:r>
+        <w:t>Знания и умения, полученные после освоения дисциплины, будут использоваться также при прохождении производственной практик, выполнении выпускной квалификационной работы.</w:t>
+      </w:r>
+    </w:p>
+    <w:p>
+      <w:pPr>
+        <w:pStyle w:val="1"/>
+        <w:rPr>
+          <w:lang w:val="en-US"/>
+        </w:rPr>
+      </w:pPr>
+      <w:r>
+        <w:t>Структура дисциплины</w:t>
+      </w:r>
+    </w:p>
+    <w:p>
+      <w:pPr>
+        <w:ind w:firstLine="709"/>
+        <w:rPr>
+          <w:szCs w:val="24"/>
+        </w:rPr>
+      </w:pPr>
+      <w:r>
+        <w:rPr>
+          <w:szCs w:val="24"/>
+        </w:rPr>
+        <w:t xml:space="preserve">Общая трудоёмкость дисциплины составляет </w:t>
+      </w:r>
+      <w:r>
+        <w:rPr>
+          <w:szCs w:val="24"/>
+        </w:rPr>
+        <w:t>3</w:t>
+      </w:r>
+      <w:r>
+        <w:rPr>
+          <w:szCs w:val="24"/>
+        </w:rPr>
+        <w:t xml:space="preserve"> ЗЕТ (1</w:t>
+      </w:r>
+      <w:r>
+        <w:rPr>
+          <w:szCs w:val="24"/>
+        </w:rPr>
+        <w:t>0</w:t>
+      </w:r>
+      <w:r>
+        <w:rPr>
+          <w:szCs w:val="24"/>
+        </w:rPr>
+        <w:t>8</w:t>
+      </w:r>
+      <w:r>
+        <w:rPr>
+          <w:szCs w:val="24"/>
+        </w:rPr>
+        <w:t xml:space="preserve"> часов). </w:t>
+      </w:r>
+      <w:r>
+        <w:rPr>
+          <w:szCs w:val="24"/>
+        </w:rPr>
+        <w:t>Вид</w:t>
+      </w:r>
+      <w:r>
+        <w:rPr>
+          <w:szCs w:val="24"/>
+        </w:rPr>
+        <w:t>ами</w:t>
+      </w:r>
+      <w:r>
+        <w:rPr>
+          <w:szCs w:val="24"/>
+        </w:rPr>
+        <w:t xml:space="preserve"> промежуточной аттестации (итогового контроля по дисциплине)</w:t>
+      </w:r>
+      <w:r>
+        <w:rPr>
+          <w:szCs w:val="24"/>
+        </w:rPr>
+        <w:t xml:space="preserve"> являются </w:t>
+      </w:r>
+      <w:r>
+        <w:rPr>
+          <w:szCs w:val="24"/>
+        </w:rPr>
+        <w:t>зачет</w:t>
+      </w:r>
+      <w:r>
+        <w:rPr>
+          <w:szCs w:val="24"/>
+        </w:rPr>
+        <w:t>.</w:t>
+      </w:r>
+      <w:r>
+        <w:rPr>
+          <w:szCs w:val="24"/>
+        </w:rPr>
+        <w:t xml:space="preserve"> </w:t>
+      </w:r>
+      <w:r>
+        <w:rPr>
+          <w:szCs w:val="24"/>
+        </w:rPr>
+        <w:t>Структура дисциплины представлена в таблице 1.</w:t>
+      </w:r>
+    </w:p>
+    <w:p>
+      <w:pPr>
+        <w:ind w:firstLine="709"/>
+        <w:jc w:val="right"/>
+        <w:rPr>
+          <w:szCs w:val="24"/>
+        </w:rPr>
+      </w:pPr>
+    </w:p>
+    <w:p>
+      <w:pPr>
+        <w:ind w:firstLine="0"/>
+        <w:rPr>
+          <w:szCs w:val="24"/>
+        </w:rPr>
+      </w:pPr>
+      <w:r>
+        <w:rPr>
+          <w:szCs w:val="24"/>
+        </w:rPr>
+        <w:t>Таблица 1 – Количество академических часов, выделенных на дисциплину</w:t>
+      </w:r>
+    </w:p>
+    <w:tbl>
+      <w:tblPr>
+        <w:tblW w:w="9214" w:type="dxa"/>
+        <w:tblInd w:w="107" w:type="dxa"/>
+        <w:tblBorders>
+          <w:top w:val="single" w:sz="6" w:space="0" w:color="auto"/>
+          <w:left w:val="single" w:sz="6" w:space="0" w:color="auto"/>
+          <w:bottom w:val="single" w:sz="6" w:space="0" w:color="auto"/>
+          <w:right w:val="single" w:sz="6" w:space="0" w:color="auto"/>
+          <w:insideH w:val="single" w:sz="6" w:space="0" w:color="auto"/>
+          <w:insideV w:val="single" w:sz="6" w:space="0" w:color="auto"/>
+        </w:tblBorders>
+        <w:tblLayout w:type="fixed"/>
+        <w:tblCellMar>
+          <w:left w:w="107" w:type="dxa"/>
+          <w:right w:w="107" w:type="dxa"/>
+        </w:tblCellMar>
+        <w:tblLook w:val="0000" w:firstRow="0" w:lastRow="0" w:firstColumn="0" w:lastColumn="0" w:noHBand="0" w:noVBand="0"/>
+      </w:tblPr>
+      <w:tblGrid>
+        <w:gridCol w:w="6096"/>
+        <w:gridCol w:w="992"/>
+        <w:gridCol w:w="1134"/>
+        <w:gridCol w:w="992"/>
+      </w:tblGrid>
+      <w:tr>
+        <w:trPr>
+          <w:cantSplit/>
+          <w:trHeight w:val="208"/>
+        </w:trPr>
+        <w:tc>
+          <w:tcPr>
+            <w:tcW w:w="6096" w:type="dxa"/>
+            <w:vMerge w:val="restart"/>
+            <w:shd w:val="clear" w:color="auto" w:fill="auto"/>
+          </w:tcPr>
+          <w:p>
+            <w:pPr>
+              <w:ind w:firstLine="0"/>
+              <w:jc w:val="center"/>
+              <w:rPr>
+                <w:b/>
+                <w:szCs w:val="24"/>
+              </w:rPr>
+            </w:pPr>
+            <w:r>
+              <w:rPr>
+                <w:b/>
+                <w:szCs w:val="24"/>
+              </w:rPr>
+              <w:t>Вид учебной работы</w:t>
+            </w:r>
+          </w:p>
+        </w:tc>
+        <w:tc>
+          <w:tcPr>
+            <w:tcW w:w="3118" w:type="dxa"/>
+            <w:gridSpan w:val="3"/>
+            <w:tcBorders>
+              <w:top w:val="single" w:sz="4" w:space="0" w:color="auto"/>
+              <w:bottom w:val="single" w:sz="4" w:space="0" w:color="auto"/>
+              <w:right w:val="single" w:sz="4" w:space="0" w:color="auto"/>
+            </w:tcBorders>
+            <w:shd w:val="clear" w:color="auto" w:fill="auto"/>
+          </w:tcPr>
+          <w:p>
+            <w:pPr>
+              <w:ind w:firstLine="0"/>
+              <w:jc w:val="center"/>
+              <w:rPr>
+                <w:b/>
+                <w:szCs w:val="24"/>
+              </w:rPr>
+            </w:pPr>
+            <w:r>
+              <w:rPr>
+                <w:b/>
+                <w:szCs w:val="24"/>
+              </w:rPr>
+              <w:t>Трудое</w:t>
+            </w:r>
+            <w:r>
+              <w:rPr>
+                <w:b/>
+                <w:szCs w:val="24"/>
+              </w:rPr>
+              <w:t>м</w:t>
+            </w:r>
+            <w:r>
+              <w:rPr>
+                <w:b/>
+                <w:szCs w:val="24"/>
+              </w:rPr>
+              <w:t>кость, часов</w:t>
+            </w:r>
+          </w:p>
+        </w:tc>
+      </w:tr>
+      <w:tr>
+        <w:trPr>
+          <w:cantSplit/>
+          <w:trHeight w:val="208"/>
+        </w:trPr>
+        <w:tc>
+          <w:tcPr>
+            <w:tcW w:w="6096" w:type="dxa"/>
+            <w:vMerge/>
+            <w:shd w:val="clear" w:color="auto" w:fill="auto"/>
+          </w:tcPr>
+          <w:p>
+            <w:pPr>
+              <w:ind w:firstLine="0"/>
+              <w:jc w:val="center"/>
+              <w:rPr>
+                <w:b/>
+                <w:szCs w:val="24"/>
+              </w:rPr>
+            </w:pPr>
+          </w:p>
+        </w:tc>
+        <w:tc>
+          <w:tcPr>
+            <w:tcW w:w="992" w:type="dxa"/>
+            <w:vMerge w:val="restart"/>
+            <w:tcBorders>
+              <w:top w:val="single" w:sz="4" w:space="0" w:color="auto"/>
+            </w:tcBorders>
+            <w:shd w:val="clear" w:color="auto" w:fill="auto"/>
+          </w:tcPr>
+          <w:p>
+            <w:pPr>
+              <w:ind w:firstLine="0"/>
+              <w:jc w:val="center"/>
+              <w:rPr>
+                <w:b/>
+                <w:szCs w:val="24"/>
+              </w:rPr>
+            </w:pPr>
+            <w:r>
+              <w:rPr>
+                <w:b/>
+                <w:szCs w:val="24"/>
+              </w:rPr>
+              <w:t>Всего</w:t>
+            </w:r>
+          </w:p>
+        </w:tc>
+        <w:tc>
+          <w:tcPr>
+            <w:tcW w:w="2126" w:type="dxa"/>
+            <w:gridSpan w:val="2"/>
+            <w:tcBorders>
+              <w:right w:val="single" w:sz="4" w:space="0" w:color="auto"/>
+            </w:tcBorders>
+            <w:shd w:val="clear" w:color="auto" w:fill="auto"/>
+          </w:tcPr>
+          <w:p>
+            <w:pPr>
+              <w:ind w:firstLine="0"/>
+              <w:jc w:val="center"/>
+              <w:rPr>
+                <w:b/>
+                <w:szCs w:val="24"/>
+              </w:rPr>
+            </w:pPr>
+            <w:r>
+              <w:rPr>
+                <w:b/>
+                <w:szCs w:val="24"/>
+              </w:rPr>
+              <w:t>Семестр</w:t>
+            </w:r>
+          </w:p>
+        </w:tc>
+      </w:tr>
+      <w:tr>
+        <w:trPr>
+          <w:cantSplit/>
+        </w:trPr>
+        <w:tc>
+          <w:tcPr>
+            <w:tcW w:w="6096" w:type="dxa"/>
+            <w:vMerge/>
+            <w:shd w:val="clear" w:color="auto" w:fill="auto"/>
+          </w:tcPr>
+          <w:p>
+            <w:pPr>
+              <w:ind w:firstLine="0"/>
+              <w:jc w:val="center"/>
+              <w:rPr>
+                <w:b/>
+                <w:szCs w:val="24"/>
+              </w:rPr>
+            </w:pPr>
+          </w:p>
+        </w:tc>
+        <w:tc>
+          <w:tcPr>
+            <w:tcW w:w="992" w:type="dxa"/>
+            <w:vMerge/>
+            <w:shd w:val="clear" w:color="auto" w:fill="auto"/>
+          </w:tcPr>
+          <w:p>
+            <w:pPr>
+              <w:ind w:firstLine="0"/>
+              <w:jc w:val="center"/>
+              <w:rPr>
+                <w:b/>
+                <w:szCs w:val="24"/>
+              </w:rPr>
+            </w:pPr>
+          </w:p>
+        </w:tc>
+        <w:tc>
+          <w:tcPr>
+            <w:tcW w:w="1134" w:type="dxa"/>
+            <w:shd w:val="clear" w:color="auto" w:fill="auto"/>
+          </w:tcPr>
+          <w:p>
+            <w:pPr>
+              <w:ind w:firstLine="0"/>
+              <w:jc w:val="center"/>
+              <w:rPr>
+                <w:b/>
+                <w:szCs w:val="24"/>
+                <w:lang w:val="en-US"/>
+              </w:rPr>
+            </w:pPr>
+            <w:r>
+              <w:rPr>
+                <w:b/>
+                <w:szCs w:val="24"/>
+              </w:rPr>
+              <w:t xml:space="preserve">№ </w:t>
+            </w:r>
+            <w:r>
+              <w:rPr>
+                <w:b/>
+                <w:szCs w:val="24"/>
+                <w:lang w:val="en-US"/>
+              </w:rPr>
+              <w:t>7</w:t>
+            </w:r>
+          </w:p>
+        </w:tc>
+        <w:tc>
+          <w:tcPr>
+            <w:tcW w:w="992" w:type="dxa"/>
+            <w:tcBorders>
+              <w:right w:val="single" w:sz="4" w:space="0" w:color="auto"/>
+            </w:tcBorders>
+            <w:shd w:val="clear" w:color="auto" w:fill="auto"/>
+          </w:tcPr>
+          <w:p>
+            <w:pPr>
+              <w:ind w:firstLine="0"/>
+              <w:jc w:val="center"/>
+              <w:rPr>
+                <w:b/>
+                <w:szCs w:val="24"/>
+                <w:lang w:val="en-US"/>
+              </w:rPr>
+            </w:pPr>
+            <w:r>
+              <w:rPr>
+                <w:b/>
+                <w:szCs w:val="24"/>
+              </w:rPr>
+              <w:t xml:space="preserve">№ </w:t>
+            </w:r>
+            <w:r>
+              <w:rPr>
+                <w:b/>
+                <w:szCs w:val="24"/>
+                <w:lang w:val="en-US"/>
+              </w:rPr>
+              <w:t>8</w:t>
+            </w:r>
+          </w:p>
+        </w:tc>
+      </w:tr>
+      <w:tr>
+        <w:tc>
+          <w:tcPr>
+            <w:tcW w:w="6096" w:type="dxa"/>
+            <w:shd w:val="clear" w:color="auto" w:fill="auto"/>
+          </w:tcPr>
+          <w:p>
+            <w:pPr>
+              <w:ind w:firstLine="0"/>
+              <w:rPr>
+                <w:szCs w:val="24"/>
+              </w:rPr>
+            </w:pPr>
+            <w:r>
+              <w:rPr>
+                <w:szCs w:val="24"/>
+              </w:rPr>
+              <w:t>Общая трудоемкость дисциплины</w:t>
+            </w:r>
+          </w:p>
+        </w:tc>
+        <w:tc>
+          <w:tcPr>
+            <w:tcW w:w="992" w:type="dxa"/>
+          </w:tcPr>
+          <w:p>
+            <w:pPr>
+              <w:ind w:firstLine="0"/>
+              <w:jc w:val="center"/>
+              <w:rPr>
+                <w:szCs w:val="24"/>
+                <w:lang w:val="en-US"/>
+              </w:rPr>
+            </w:pPr>
+            <w:r>
+              <w:rPr>
+                <w:szCs w:val="24"/>
+              </w:rPr>
+              <w:t>1</w:t>
+            </w:r>
+            <w:r>
+              <w:rPr>
+                <w:szCs w:val="24"/>
+              </w:rPr>
+              <w:t>0</w:t>
+            </w:r>
+            <w:r>
+              <w:rPr>
+                <w:szCs w:val="24"/>
+                <w:lang w:val="en-US"/>
+              </w:rPr>
+              <w:t>8</w:t>
+            </w:r>
+          </w:p>
+        </w:tc>
+        <w:tc>
+          <w:tcPr>
+            <w:tcW w:w="1134" w:type="dxa"/>
+          </w:tcPr>
+          <w:p>
+            <w:pPr>
+              <w:ind w:firstLine="0"/>
+              <w:jc w:val="center"/>
+              <w:rPr>
+                <w:szCs w:val="24"/>
+                <w:lang w:val="en-US"/>
+              </w:rPr>
+            </w:pPr>
+            <w:r>
+              <w:rPr>
+                <w:szCs w:val="24"/>
+              </w:rPr>
+              <w:t>1</w:t>
+            </w:r>
+            <w:r>
+              <w:rPr>
+                <w:szCs w:val="24"/>
+              </w:rPr>
+              <w:t>0</w:t>
+            </w:r>
+            <w:r>
+              <w:rPr>
+                <w:szCs w:val="24"/>
+                <w:lang w:val="en-US"/>
+              </w:rPr>
+              <w:t>8</w:t>
+            </w:r>
+          </w:p>
+        </w:tc>
+        <w:tc>
+          <w:tcPr>
+            <w:tcW w:w="992" w:type="dxa"/>
+            <w:tcBorders>
+              <w:right w:val="single" w:sz="4" w:space="0" w:color="auto"/>
+            </w:tcBorders>
+          </w:tcPr>
+          <w:p>
+            <w:pPr>
+              <w:ind w:firstLine="0"/>
+              <w:jc w:val="center"/>
+              <w:rPr>
+                <w:szCs w:val="24"/>
+                <w:lang w:val="en-US"/>
+              </w:rPr>
+            </w:pPr>
+            <w:r>
+              <w:rPr>
+                <w:szCs w:val="24"/>
+                <w:lang w:val="en-US"/>
+              </w:rPr>
+              <w:t>-</w:t>
+            </w:r>
+          </w:p>
+        </w:tc>
+      </w:tr>
+      <w:tr>
+        <w:tc>
+          <w:tcPr>
+            <w:tcW w:w="6096" w:type="dxa"/>
+            <w:shd w:val="clear" w:color="auto" w:fill="auto"/>
+          </w:tcPr>
+          <w:p>
+            <w:pPr>
+              <w:ind w:firstLine="0"/>
+              <w:rPr>
+                <w:szCs w:val="24"/>
+              </w:rPr>
+            </w:pPr>
+            <w:r>
+              <w:rPr>
+                <w:szCs w:val="24"/>
+              </w:rPr>
+              <w:t>Аудиторные занятия, в том числе:</w:t>
+            </w:r>
+          </w:p>
+        </w:tc>
+        <w:tc>
+          <w:tcPr>
+            <w:tcW w:w="992" w:type="dxa"/>
+          </w:tcPr>
+          <w:p>
+            <w:pPr>
+              <w:ind w:firstLine="0"/>
+              <w:jc w:val="center"/>
+              <w:rPr>
+                <w:szCs w:val="24"/>
+                <w:lang w:val="en-US"/>
+              </w:rPr>
+            </w:pPr>
+            <w:r>
+              <w:rPr>
+                <w:szCs w:val="24"/>
+                <w:lang w:val="en-US"/>
+              </w:rPr>
+              <w:t>51</w:t>
+            </w:r>
+          </w:p>
+        </w:tc>
+        <w:tc>
+          <w:tcPr>
+            <w:tcW w:w="1134" w:type="dxa"/>
+          </w:tcPr>
+          <w:p>
+            <w:pPr>
+              <w:ind w:firstLine="0"/>
+              <w:jc w:val="center"/>
+              <w:rPr>
+                <w:szCs w:val="24"/>
+                <w:lang w:val="en-US"/>
+              </w:rPr>
+            </w:pPr>
+            <w:r>
+              <w:rPr>
+                <w:szCs w:val="24"/>
+                <w:lang w:val="en-US"/>
+              </w:rPr>
+              <w:t>51</w:t>
+            </w:r>
+          </w:p>
+        </w:tc>
+        <w:tc>
+          <w:tcPr>
+            <w:tcW w:w="992" w:type="dxa"/>
+            <w:tcBorders>
+              <w:right w:val="single" w:sz="4" w:space="0" w:color="auto"/>
+            </w:tcBorders>
+          </w:tcPr>
+          <w:p>
+            <w:pPr>
+              <w:ind w:firstLine="0"/>
+              <w:jc w:val="center"/>
+              <w:rPr>
+                <w:szCs w:val="24"/>
+                <w:lang w:val="en-US"/>
+              </w:rPr>
+            </w:pPr>
+            <w:r>
+              <w:rPr>
+                <w:szCs w:val="24"/>
+                <w:lang w:val="en-US"/>
+              </w:rPr>
+              <w:t>-</w:t>
+            </w:r>
+          </w:p>
+        </w:tc>
+      </w:tr>
+      <w:tr>
+        <w:tc>
+          <w:tcPr>
+            <w:tcW w:w="6096" w:type="dxa"/>
+            <w:shd w:val="clear" w:color="auto" w:fill="auto"/>
+          </w:tcPr>
+          <w:p>
+            <w:pPr>
+              <w:ind w:firstLine="0"/>
+              <w:rPr>
+                <w:szCs w:val="24"/>
+              </w:rPr>
+            </w:pPr>
+            <w:r>
+              <w:rPr>
+                <w:szCs w:val="24"/>
+              </w:rPr>
+              <w:t>лекции</w:t>
+            </w:r>
+          </w:p>
+        </w:tc>
+        <w:tc>
+          <w:tcPr>
+            <w:tcW w:w="992" w:type="dxa"/>
+          </w:tcPr>
+          <w:p>
+            <w:pPr>
+              <w:ind w:firstLine="0"/>
+              <w:jc w:val="center"/>
+              <w:rPr>
+                <w:szCs w:val="24"/>
+                <w:lang w:val="en-US"/>
+              </w:rPr>
+            </w:pPr>
+            <w:r>
+              <w:rPr>
+                <w:szCs w:val="24"/>
+                <w:lang w:val="en-US"/>
+              </w:rPr>
+              <w:t>17</w:t>
+            </w:r>
+          </w:p>
+        </w:tc>
+        <w:tc>
+          <w:tcPr>
+            <w:tcW w:w="1134" w:type="dxa"/>
+          </w:tcPr>
+          <w:p>
+            <w:pPr>
+              <w:ind w:firstLine="0"/>
+              <w:jc w:val="center"/>
+              <w:rPr>
+                <w:szCs w:val="24"/>
+                <w:lang w:val="en-US"/>
+              </w:rPr>
+            </w:pPr>
+            <w:r>
+              <w:rPr>
+                <w:szCs w:val="24"/>
+                <w:lang w:val="en-US"/>
+              </w:rPr>
+              <w:t>17</w:t>
+            </w:r>
+          </w:p>
+        </w:tc>
+        <w:tc>
+          <w:tcPr>
+            <w:tcW w:w="992" w:type="dxa"/>
+            <w:tcBorders>
+              <w:right w:val="single" w:sz="4" w:space="0" w:color="auto"/>
+            </w:tcBorders>
+          </w:tcPr>
+          <w:p>
+            <w:pPr>
+              <w:ind w:firstLine="0"/>
+              <w:jc w:val="center"/>
+              <w:rPr>
+                <w:szCs w:val="24"/>
+                <w:lang w:val="en-US"/>
+              </w:rPr>
+            </w:pPr>
+            <w:r>
+              <w:rPr>
+                <w:szCs w:val="24"/>
+                <w:lang w:val="en-US"/>
+              </w:rPr>
+              <w:t>-</w:t>
+            </w:r>
+          </w:p>
+        </w:tc>
+      </w:tr>
+      <w:tr>
+        <w:tc>
+          <w:tcPr>
+            <w:tcW w:w="6096" w:type="dxa"/>
+            <w:shd w:val="clear" w:color="auto" w:fill="auto"/>
+          </w:tcPr>
+          <w:p>
+            <w:pPr>
+              <w:ind w:firstLine="0"/>
+              <w:rPr>
+                <w:szCs w:val="24"/>
+              </w:rPr>
+            </w:pPr>
+            <w:r>
+              <w:rPr>
+                <w:szCs w:val="24"/>
+              </w:rPr>
+              <w:t>лабораторные работы</w:t>
+            </w:r>
+          </w:p>
+        </w:tc>
+        <w:tc>
+          <w:tcPr>
+            <w:tcW w:w="992" w:type="dxa"/>
+          </w:tcPr>
+          <w:p>
+            <w:pPr>
+              <w:ind w:firstLine="0"/>
+              <w:jc w:val="center"/>
+              <w:rPr>
+                <w:szCs w:val="24"/>
+                <w:lang w:val="en-US"/>
+              </w:rPr>
+            </w:pPr>
+            <w:r>
+              <w:rPr>
+                <w:szCs w:val="24"/>
+                <w:lang w:val="en-US"/>
+              </w:rPr>
+              <w:t>34</w:t>
+            </w:r>
+          </w:p>
+        </w:tc>
+        <w:tc>
+          <w:tcPr>
+            <w:tcW w:w="1134" w:type="dxa"/>
+          </w:tcPr>
+          <w:p>
+            <w:pPr>
+              <w:ind w:firstLine="0"/>
+              <w:jc w:val="center"/>
+              <w:rPr>
+                <w:szCs w:val="24"/>
+                <w:lang w:val="en-US"/>
+              </w:rPr>
+            </w:pPr>
+            <w:r>
+              <w:rPr>
+                <w:szCs w:val="24"/>
+                <w:lang w:val="en-US"/>
+              </w:rPr>
+              <w:t>34</w:t>
+            </w:r>
+          </w:p>
+        </w:tc>
+        <w:tc>
+          <w:tcPr>
+            <w:tcW w:w="992" w:type="dxa"/>
+            <w:tcBorders>
+              <w:right w:val="single" w:sz="4" w:space="0" w:color="auto"/>
+            </w:tcBorders>
+          </w:tcPr>
+          <w:p>
+            <w:pPr>
+              <w:ind w:firstLine="0"/>
+              <w:jc w:val="center"/>
+              <w:rPr>
+                <w:szCs w:val="24"/>
+                <w:lang w:val="en-US"/>
+              </w:rPr>
+            </w:pPr>
+            <w:r>
+              <w:rPr>
+                <w:szCs w:val="24"/>
+                <w:lang w:val="en-US"/>
+              </w:rPr>
+              <w:t>-</w:t>
+            </w:r>
+          </w:p>
+        </w:tc>
+      </w:tr>
+      <w:tr>
+        <w:tc>
+          <w:tcPr>
+            <w:tcW w:w="6096" w:type="dxa"/>
+            <w:shd w:val="clear" w:color="auto" w:fill="auto"/>
+          </w:tcPr>
+          <w:p>
+            <w:pPr>
+              <w:ind w:firstLine="0"/>
+              <w:rPr>
+                <w:szCs w:val="24"/>
+              </w:rPr>
+            </w:pPr>
+            <w:r>
+              <w:rPr>
+                <w:szCs w:val="24"/>
+              </w:rPr>
+              <w:t>практические/семинарские з</w:t>
+            </w:r>
+            <w:r>
+              <w:rPr>
+                <w:szCs w:val="24"/>
+              </w:rPr>
+              <w:t>а</w:t>
+            </w:r>
+            <w:r>
+              <w:rPr>
+                <w:szCs w:val="24"/>
+              </w:rPr>
+              <w:t>нятия</w:t>
+            </w:r>
+          </w:p>
+        </w:tc>
+        <w:tc>
+          <w:tcPr>
+            <w:tcW w:w="992" w:type="dxa"/>
+          </w:tcPr>
+          <w:p>
+            <w:pPr>
+              <w:ind w:firstLine="0"/>
+              <w:jc w:val="center"/>
+              <w:rPr>
+                <w:szCs w:val="24"/>
+              </w:rPr>
+            </w:pPr>
+            <w:r>
+              <w:rPr>
+                <w:szCs w:val="24"/>
+              </w:rPr>
+              <w:t>-</w:t>
+            </w:r>
+          </w:p>
+        </w:tc>
+        <w:tc>
+          <w:tcPr>
+            <w:tcW w:w="1134" w:type="dxa"/>
+          </w:tcPr>
+          <w:p>
+            <w:pPr>
+              <w:ind w:firstLine="0"/>
+              <w:jc w:val="center"/>
+              <w:rPr>
+                <w:szCs w:val="24"/>
+              </w:rPr>
+            </w:pPr>
+            <w:r>
+              <w:rPr>
+                <w:szCs w:val="24"/>
+              </w:rPr>
+              <w:t>-</w:t>
+            </w:r>
+          </w:p>
+        </w:tc>
+        <w:tc>
+          <w:tcPr>
+            <w:tcW w:w="992" w:type="dxa"/>
+            <w:tcBorders>
+              <w:right w:val="single" w:sz="4" w:space="0" w:color="auto"/>
+            </w:tcBorders>
+          </w:tcPr>
+          <w:p>
+            <w:pPr>
+              <w:ind w:firstLine="0"/>
+              <w:jc w:val="center"/>
+              <w:rPr>
+                <w:szCs w:val="24"/>
+                <w:lang w:val="en-US"/>
+              </w:rPr>
+            </w:pPr>
+            <w:r>
+              <w:rPr>
+                <w:szCs w:val="24"/>
+                <w:lang w:val="en-US"/>
+              </w:rPr>
+              <w:t>-</w:t>
+            </w:r>
+          </w:p>
+        </w:tc>
+      </w:tr>
+      <w:tr>
+        <w:tc>
+          <w:tcPr>
+            <w:tcW w:w="6096" w:type="dxa"/>
+            <w:shd w:val="clear" w:color="auto" w:fill="auto"/>
+          </w:tcPr>
+          <w:p>
+            <w:pPr>
+              <w:ind w:firstLine="0"/>
+              <w:rPr>
+                <w:szCs w:val="24"/>
+              </w:rPr>
+            </w:pPr>
+            <w:r>
+              <w:rPr>
+                <w:szCs w:val="24"/>
+              </w:rPr>
+              <w:t>Самостоятельная работа (в том числе ку</w:t>
+            </w:r>
+            <w:r>
+              <w:rPr>
+                <w:szCs w:val="24"/>
+              </w:rPr>
+              <w:t>р</w:t>
+            </w:r>
+            <w:r>
+              <w:rPr>
+                <w:szCs w:val="24"/>
+              </w:rPr>
+              <w:t>совое проектирование)</w:t>
+            </w:r>
+          </w:p>
+        </w:tc>
+        <w:tc>
+          <w:tcPr>
+            <w:tcW w:w="992" w:type="dxa"/>
+          </w:tcPr>
+          <w:p>
+            <w:pPr>
+              <w:ind w:firstLine="0"/>
+              <w:jc w:val="center"/>
+              <w:rPr>
+                <w:szCs w:val="24"/>
+                <w:lang w:val="en-US"/>
+              </w:rPr>
+            </w:pPr>
+            <w:r>
+              <w:rPr>
+                <w:szCs w:val="24"/>
+                <w:lang w:val="en-US"/>
+              </w:rPr>
+              <w:t>57</w:t>
+            </w:r>
+          </w:p>
+        </w:tc>
+        <w:tc>
+          <w:tcPr>
+            <w:tcW w:w="1134" w:type="dxa"/>
+          </w:tcPr>
+          <w:p>
+            <w:pPr>
+              <w:ind w:firstLine="0"/>
+              <w:jc w:val="center"/>
+              <w:rPr>
+                <w:szCs w:val="24"/>
+                <w:lang w:val="en-US"/>
+              </w:rPr>
+            </w:pPr>
+            <w:r>
+              <w:rPr>
+                <w:szCs w:val="24"/>
+                <w:lang w:val="en-US"/>
+              </w:rPr>
+              <w:t>57</w:t>
+            </w:r>
+          </w:p>
+        </w:tc>
+        <w:tc>
+          <w:tcPr>
+            <w:tcW w:w="992" w:type="dxa"/>
+            <w:tcBorders>
+              <w:right w:val="single" w:sz="4" w:space="0" w:color="auto"/>
+            </w:tcBorders>
+          </w:tcPr>
+          <w:p>
+            <w:pPr>
+              <w:ind w:firstLine="0"/>
+              <w:jc w:val="center"/>
+              <w:rPr>
+                <w:szCs w:val="24"/>
+                <w:lang w:val="en-US"/>
+              </w:rPr>
+            </w:pPr>
+            <w:r>
+              <w:rPr>
+                <w:szCs w:val="24"/>
+                <w:lang w:val="en-US"/>
+              </w:rPr>
+              <w:t>-</w:t>
+            </w:r>
+          </w:p>
+        </w:tc>
+      </w:tr>
+      <w:tr>
+        <w:tc>
+          <w:tcPr>
+            <w:tcW w:w="6096" w:type="dxa"/>
+            <w:shd w:val="clear" w:color="auto" w:fill="auto"/>
+          </w:tcPr>
+          <w:p>
+            <w:pPr>
+              <w:ind w:firstLine="0"/>
+              <w:rPr>
+                <w:szCs w:val="24"/>
+              </w:rPr>
+            </w:pPr>
+            <w:r>
+              <w:rPr>
+                <w:szCs w:val="24"/>
+              </w:rPr>
+              <w:t>Вид промежуточной аттестации (итогового ко</w:t>
+            </w:r>
+            <w:r>
+              <w:rPr>
+                <w:szCs w:val="24"/>
+              </w:rPr>
+              <w:t>н</w:t>
+            </w:r>
+            <w:r>
+              <w:rPr>
+                <w:szCs w:val="24"/>
+              </w:rPr>
+              <w:t>троля по дисциплине), в том числе курсовое проектирование</w:t>
+            </w:r>
+          </w:p>
+        </w:tc>
+        <w:tc>
+          <w:tcPr>
+            <w:tcW w:w="992" w:type="dxa"/>
+          </w:tcPr>
+          <w:p>
+            <w:pPr>
+              <w:ind w:firstLine="0"/>
+              <w:jc w:val="center"/>
+              <w:rPr>
+                <w:szCs w:val="24"/>
+                <w:lang w:val="en-US"/>
+              </w:rPr>
+            </w:pPr>
+            <w:proofErr w:type="spellStart"/>
+            <w:r>
+              <w:rPr>
+                <w:szCs w:val="24"/>
+                <w:lang w:val="en-US"/>
+              </w:rPr>
+              <w:t>Зач</w:t>
+            </w:r>
+            <w:proofErr w:type="spellEnd"/>
+            <w:r>
+              <w:rPr>
+                <w:szCs w:val="24"/>
+                <w:lang w:val="en-US"/>
+              </w:rPr>
+              <w:t>.</w:t>
+            </w:r>
+          </w:p>
+        </w:tc>
+        <w:tc>
+          <w:tcPr>
+            <w:tcW w:w="1134" w:type="dxa"/>
+          </w:tcPr>
+          <w:p>
+            <w:pPr>
+              <w:ind w:firstLine="0"/>
+              <w:jc w:val="center"/>
+              <w:rPr>
+                <w:szCs w:val="24"/>
+                <w:lang w:val="en-US"/>
+              </w:rPr>
+            </w:pPr>
+            <w:proofErr w:type="spellStart"/>
+            <w:r>
+              <w:rPr>
+                <w:szCs w:val="24"/>
+                <w:lang w:val="en-US"/>
+              </w:rPr>
+              <w:t>Зач</w:t>
+            </w:r>
+            <w:proofErr w:type="spellEnd"/>
+            <w:r>
+              <w:rPr>
+                <w:szCs w:val="24"/>
+              </w:rPr>
+              <w:t>.</w:t>
+            </w:r>
+          </w:p>
+        </w:tc>
+        <w:tc>
+          <w:tcPr>
+            <w:tcW w:w="992" w:type="dxa"/>
+            <w:tcBorders>
+              <w:right w:val="single" w:sz="4" w:space="0" w:color="auto"/>
+            </w:tcBorders>
+          </w:tcPr>
+          <w:p>
+            <w:pPr>
+              <w:ind w:firstLine="0"/>
+              <w:jc w:val="center"/>
+              <w:rPr>
+                <w:szCs w:val="24"/>
+                <w:lang w:val="en-US"/>
+              </w:rPr>
+            </w:pPr>
+            <w:r>
+              <w:rPr>
+                <w:szCs w:val="24"/>
+                <w:lang w:val="en-US"/>
+              </w:rPr>
+              <w:t>-</w:t>
+            </w:r>
+          </w:p>
+        </w:tc>
+      </w:tr>
+    </w:tbl>
+    <w:p>
+      <w:pPr>
+        <w:pStyle w:val="1"/>
+        <w:rPr>
+          <w:lang w:val="en-US"/>
+        </w:rPr>
+      </w:pPr>
+      <w:r>
+        <w:t>Содержание дисциплины</w:t>
+      </w:r>
+    </w:p>
+    <w:p>
+      <w:pPr>
+        <w:ind w:firstLine="709"/>
+        <w:rPr>
+          <w:bCs/>
+          <w:szCs w:val="24"/>
+        </w:rPr>
+      </w:pPr>
+      <w:r>
+        <w:rPr>
+          <w:szCs w:val="24"/>
+        </w:rPr>
+        <w:t>Содержание</w:t>
+      </w:r>
+      <w:r>
+        <w:rPr>
+          <w:bCs/>
+          <w:szCs w:val="24"/>
+        </w:rPr>
+        <w:t xml:space="preserve"> дисциплины «Базы данных» представлено в таблице 2.</w:t>
+      </w:r>
+    </w:p>
+    <w:p>
+      <w:pPr>
+        <w:widowControl/>
+        <w:tabs>
+          <w:tab w:val="clear" w:pos="1560"/>
+        </w:tabs>
+        <w:autoSpaceDE/>
+        <w:autoSpaceDN/>
+        <w:adjustRightInd/>
+        <w:spacing w:after="200" w:line="276" w:lineRule="auto"/>
+        <w:ind w:firstLine="0"/>
+        <w:contextualSpacing w:val="0"/>
+        <w:jc w:val="left"/>
+      </w:pPr>
+      <w:r>
+        <w:br w:type="page"/>
+      </w:r>
+    </w:p>
+    <w:p>
+      <w:bookmarkStart w:id="3" w:name="_GoBack"/>
+      <w:bookmarkEnd w:id="3"/>
     </w:p>
     <w:sectPr>
       <w:pgSz w:w="11906" w:h="16838"/>
@@ -953,6 +3277,210 @@
 <file path=word/numbering.xml><?xml version="1.0" encoding="utf-8"?>
 <w:numbering xmlns:wpc="http://schemas.microsoft.com/office/word/2010/wordprocessingCanvas" xmlns:mc="http://schemas.openxmlformats.org/markup-compatibility/2006" xmlns:o="urn:schemas-microsoft-com:office:office" xmlns:r="http://schemas.openxmlformats.org/officeDocument/2006/relationships" xmlns:m="http://schemas.openxmlformats.org/officeDocument/2006/math" xmlns:v="urn:schemas-microsoft-com:vml" xmlns:wp14="http://schemas.microsoft.com/office/word/2010/wordprocessingDrawing" xmlns:wp="http://schemas.openxmlformats.org/drawingml/2006/wordprocessingDrawing" xmlns:w10="urn:schemas-microsoft-com:office:word" xmlns:w="http://schemas.openxmlformats.org/wordprocessingml/2006/main" xmlns:w14="http://schemas.microsoft.com/office/word/2010/wordml" xmlns:wpg="http://schemas.microsoft.com/office/word/2010/wordprocessingGroup" xmlns:wpi="http://schemas.microsoft.com/office/word/2010/wordprocessingInk" xmlns:wne="http://schemas.microsoft.com/office/word/2006/wordml" xmlns:wps="http://schemas.microsoft.com/office/word/2010/wordprocessingShape" mc:Ignorable="w14 wp14">
   <w:abstractNum w:abstractNumId="0">
+    <w:nsid w:val="00000003"/>
+    <w:multiLevelType w:val="multilevel"/>
+    <w:tmpl w:val="00000003"/>
+    <w:name w:val="WW8Num2"/>
+    <w:lvl w:ilvl="0">
+      <w:start w:val="1"/>
+      <w:numFmt w:val="bullet"/>
+      <w:lvlText w:val=""/>
+      <w:lvlJc w:val="left"/>
+      <w:pPr>
+        <w:tabs>
+          <w:tab w:val="num" w:pos="720"/>
+        </w:tabs>
+        <w:ind w:left="720" w:hanging="360"/>
+      </w:pPr>
+      <w:rPr>
+        <w:rFonts w:ascii="Symbol" w:hAnsi="Symbol" w:cs="OpenSymbol"/>
+      </w:rPr>
+    </w:lvl>
+    <w:lvl w:ilvl="1">
+      <w:start w:val="1"/>
+      <w:numFmt w:val="bullet"/>
+      <w:lvlText w:val="◦"/>
+      <w:lvlJc w:val="left"/>
+      <w:pPr>
+        <w:tabs>
+          <w:tab w:val="num" w:pos="1080"/>
+        </w:tabs>
+        <w:ind w:left="1080" w:hanging="360"/>
+      </w:pPr>
+      <w:rPr>
+        <w:rFonts w:ascii="OpenSymbol" w:hAnsi="OpenSymbol" w:cs="OpenSymbol"/>
+      </w:rPr>
+    </w:lvl>
+    <w:lvl w:ilvl="2">
+      <w:start w:val="1"/>
+      <w:numFmt w:val="bullet"/>
+      <w:lvlText w:val="▪"/>
+      <w:lvlJc w:val="left"/>
+      <w:pPr>
+        <w:tabs>
+          <w:tab w:val="num" w:pos="1440"/>
+        </w:tabs>
+        <w:ind w:left="1440" w:hanging="360"/>
+      </w:pPr>
+      <w:rPr>
+        <w:rFonts w:ascii="OpenSymbol" w:hAnsi="OpenSymbol" w:cs="OpenSymbol"/>
+      </w:rPr>
+    </w:lvl>
+    <w:lvl w:ilvl="3">
+      <w:start w:val="1"/>
+      <w:numFmt w:val="bullet"/>
+      <w:lvlText w:val=""/>
+      <w:lvlJc w:val="left"/>
+      <w:pPr>
+        <w:tabs>
+          <w:tab w:val="num" w:pos="1800"/>
+        </w:tabs>
+        <w:ind w:left="1800" w:hanging="360"/>
+      </w:pPr>
+      <w:rPr>
+        <w:rFonts w:ascii="Symbol" w:hAnsi="Symbol" w:cs="OpenSymbol"/>
+      </w:rPr>
+    </w:lvl>
+    <w:lvl w:ilvl="4">
+      <w:start w:val="1"/>
+      <w:numFmt w:val="bullet"/>
+      <w:lvlText w:val="◦"/>
+      <w:lvlJc w:val="left"/>
+      <w:pPr>
+        <w:tabs>
+          <w:tab w:val="num" w:pos="2160"/>
+        </w:tabs>
+        <w:ind w:left="2160" w:hanging="360"/>
+      </w:pPr>
+      <w:rPr>
+        <w:rFonts w:ascii="OpenSymbol" w:hAnsi="OpenSymbol" w:cs="OpenSymbol"/>
+      </w:rPr>
+    </w:lvl>
+    <w:lvl w:ilvl="5">
+      <w:start w:val="1"/>
+      <w:numFmt w:val="bullet"/>
+      <w:lvlText w:val="▪"/>
+      <w:lvlJc w:val="left"/>
+      <w:pPr>
+        <w:tabs>
+          <w:tab w:val="num" w:pos="2520"/>
+        </w:tabs>
+        <w:ind w:left="2520" w:hanging="360"/>
+      </w:pPr>
+      <w:rPr>
+        <w:rFonts w:ascii="OpenSymbol" w:hAnsi="OpenSymbol" w:cs="OpenSymbol"/>
+      </w:rPr>
+    </w:lvl>
+    <w:lvl w:ilvl="6">
+      <w:start w:val="1"/>
+      <w:numFmt w:val="bullet"/>
+      <w:lvlText w:val=""/>
+      <w:lvlJc w:val="left"/>
+      <w:pPr>
+        <w:tabs>
+          <w:tab w:val="num" w:pos="2880"/>
+        </w:tabs>
+        <w:ind w:left="2880" w:hanging="360"/>
+      </w:pPr>
+      <w:rPr>
+        <w:rFonts w:ascii="Symbol" w:hAnsi="Symbol" w:cs="OpenSymbol"/>
+      </w:rPr>
+    </w:lvl>
+    <w:lvl w:ilvl="7">
+      <w:start w:val="1"/>
+      <w:numFmt w:val="bullet"/>
+      <w:lvlText w:val="◦"/>
+      <w:lvlJc w:val="left"/>
+      <w:pPr>
+        <w:tabs>
+          <w:tab w:val="num" w:pos="3240"/>
+        </w:tabs>
+        <w:ind w:left="3240" w:hanging="360"/>
+      </w:pPr>
+      <w:rPr>
+        <w:rFonts w:ascii="OpenSymbol" w:hAnsi="OpenSymbol" w:cs="OpenSymbol"/>
+      </w:rPr>
+    </w:lvl>
+    <w:lvl w:ilvl="8">
+      <w:start w:val="1"/>
+      <w:numFmt w:val="bullet"/>
+      <w:lvlText w:val="▪"/>
+      <w:lvlJc w:val="left"/>
+      <w:pPr>
+        <w:tabs>
+          <w:tab w:val="num" w:pos="3600"/>
+        </w:tabs>
+        <w:ind w:left="3600" w:hanging="360"/>
+      </w:pPr>
+      <w:rPr>
+        <w:rFonts w:ascii="OpenSymbol" w:hAnsi="OpenSymbol" w:cs="OpenSymbol"/>
+      </w:rPr>
+    </w:lvl>
+  </w:abstractNum>
+  <w:abstractNum w:abstractNumId="1">
+    <w:nsid w:val="00000007"/>
+    <w:multiLevelType w:val="singleLevel"/>
+    <w:tmpl w:val="00000007"/>
+    <w:name w:val="WW8Num10"/>
+    <w:lvl w:ilvl="0">
+      <w:start w:val="1"/>
+      <w:numFmt w:val="bullet"/>
+      <w:lvlText w:val=""/>
+      <w:lvlJc w:val="left"/>
+      <w:pPr>
+        <w:tabs>
+          <w:tab w:val="num" w:pos="0"/>
+        </w:tabs>
+        <w:ind w:left="720" w:hanging="360"/>
+      </w:pPr>
+      <w:rPr>
+        <w:rFonts w:ascii="Symbol" w:hAnsi="Symbol" w:cs="Symbol" w:hint="default"/>
+      </w:rPr>
+    </w:lvl>
+  </w:abstractNum>
+  <w:abstractNum w:abstractNumId="2">
+    <w:nsid w:val="0000000A"/>
+    <w:multiLevelType w:val="singleLevel"/>
+    <w:tmpl w:val="0000000A"/>
+    <w:name w:val="WW8Num16"/>
+    <w:lvl w:ilvl="0">
+      <w:start w:val="1"/>
+      <w:numFmt w:val="bullet"/>
+      <w:lvlText w:val=""/>
+      <w:lvlJc w:val="left"/>
+      <w:pPr>
+        <w:tabs>
+          <w:tab w:val="num" w:pos="0"/>
+        </w:tabs>
+        <w:ind w:left="720" w:hanging="360"/>
+      </w:pPr>
+      <w:rPr>
+        <w:rFonts w:ascii="Symbol" w:hAnsi="Symbol" w:cs="Symbol" w:hint="default"/>
+      </w:rPr>
+    </w:lvl>
+  </w:abstractNum>
+  <w:abstractNum w:abstractNumId="3">
+    <w:nsid w:val="0000000B"/>
+    <w:multiLevelType w:val="singleLevel"/>
+    <w:tmpl w:val="0000000B"/>
+    <w:name w:val="WW8Num17"/>
+    <w:lvl w:ilvl="0">
+      <w:start w:val="1"/>
+      <w:numFmt w:val="bullet"/>
+      <w:lvlText w:val=""/>
+      <w:lvlJc w:val="left"/>
+      <w:pPr>
+        <w:tabs>
+          <w:tab w:val="num" w:pos="0"/>
+        </w:tabs>
+        <w:ind w:left="720" w:hanging="360"/>
+      </w:pPr>
+      <w:rPr>
+        <w:rFonts w:ascii="Symbol" w:hAnsi="Symbol" w:cs="Symbol" w:hint="default"/>
+      </w:rPr>
+    </w:lvl>
+  </w:abstractNum>
+  <w:abstractNum w:abstractNumId="4">
     <w:nsid w:val="12AD2772"/>
     <w:multiLevelType w:val="hybridMultilevel"/>
     <w:tmpl w:val="F8BE3D6E"/>
@@ -1038,7 +3566,7 @@
       </w:pPr>
     </w:lvl>
   </w:abstractNum>
-  <w:abstractNum w:abstractNumId="1">
+  <w:abstractNum w:abstractNumId="5">
     <w:nsid w:val="13240960"/>
     <w:multiLevelType w:val="multilevel"/>
     <w:tmpl w:val="60621E0C"/>
@@ -1167,7 +3695,7 @@
       </w:rPr>
     </w:lvl>
   </w:abstractNum>
-  <w:abstractNum w:abstractNumId="2">
+  <w:abstractNum w:abstractNumId="6">
     <w:nsid w:val="32A51BC2"/>
     <w:multiLevelType w:val="multilevel"/>
     <w:tmpl w:val="0419001F"/>
@@ -1253,7 +3781,7 @@
       </w:pPr>
     </w:lvl>
   </w:abstractNum>
-  <w:abstractNum w:abstractNumId="3">
+  <w:abstractNum w:abstractNumId="7">
     <w:nsid w:val="397277F1"/>
     <w:multiLevelType w:val="hybridMultilevel"/>
     <w:tmpl w:val="55368942"/>
@@ -1394,7 +3922,7 @@
       </w:rPr>
     </w:lvl>
   </w:abstractNum>
-  <w:abstractNum w:abstractNumId="4">
+  <w:abstractNum w:abstractNumId="8">
     <w:nsid w:val="41145787"/>
     <w:multiLevelType w:val="multilevel"/>
     <w:tmpl w:val="C890F70A"/>
@@ -1481,7 +4009,7 @@
       </w:pPr>
     </w:lvl>
   </w:abstractNum>
-  <w:abstractNum w:abstractNumId="5">
+  <w:abstractNum w:abstractNumId="9">
     <w:nsid w:val="527D478E"/>
     <w:multiLevelType w:val="hybridMultilevel"/>
     <w:tmpl w:val="A7D63AA4"/>
@@ -1595,7 +4123,7 @@
       </w:rPr>
     </w:lvl>
   </w:abstractNum>
-  <w:abstractNum w:abstractNumId="6">
+  <w:abstractNum w:abstractNumId="10">
     <w:nsid w:val="5A565910"/>
     <w:multiLevelType w:val="hybridMultilevel"/>
     <w:tmpl w:val="07F8340C"/>
@@ -1683,25 +4211,37 @@
     </w:lvl>
   </w:abstractNum>
   <w:num w:numId="1">
+    <w:abstractNumId w:val="5"/>
+  </w:num>
+  <w:num w:numId="2">
+    <w:abstractNumId w:val="7"/>
+  </w:num>
+  <w:num w:numId="3">
+    <w:abstractNumId w:val="10"/>
+  </w:num>
+  <w:num w:numId="4">
+    <w:abstractNumId w:val="4"/>
+  </w:num>
+  <w:num w:numId="5">
+    <w:abstractNumId w:val="6"/>
+  </w:num>
+  <w:num w:numId="6">
+    <w:abstractNumId w:val="8"/>
+  </w:num>
+  <w:num w:numId="7">
+    <w:abstractNumId w:val="9"/>
+  </w:num>
+  <w:num w:numId="8">
+    <w:abstractNumId w:val="0"/>
+  </w:num>
+  <w:num w:numId="9">
     <w:abstractNumId w:val="1"/>
   </w:num>
-  <w:num w:numId="2">
-    <w:abstractNumId w:val="3"/>
-  </w:num>
-  <w:num w:numId="3">
-    <w:abstractNumId w:val="6"/>
-  </w:num>
-  <w:num w:numId="4">
-    <w:abstractNumId w:val="0"/>
-  </w:num>
-  <w:num w:numId="5">
+  <w:num w:numId="10">
     <w:abstractNumId w:val="2"/>
   </w:num>
-  <w:num w:numId="6">
-    <w:abstractNumId w:val="4"/>
-  </w:num>
-  <w:num w:numId="7">
-    <w:abstractNumId w:val="5"/>
+  <w:num w:numId="11">
+    <w:abstractNumId w:val="3"/>
   </w:num>
 </w:numbering>
 </file>
@@ -1746,6 +4286,7 @@
     <w:lsdException w:name="caption" w:uiPriority="35" w:qFormat="1"/>
     <w:lsdException w:name="Title" w:semiHidden="0" w:uiPriority="10" w:unhideWhenUsed="0" w:qFormat="1"/>
     <w:lsdException w:name="Default Paragraph Font" w:uiPriority="1"/>
+    <w:lsdException w:name="Body Text" w:uiPriority="0"/>
     <w:lsdException w:name="Subtitle" w:semiHidden="0" w:uiPriority="11" w:unhideWhenUsed="0" w:qFormat="1"/>
     <w:lsdException w:name="Strong" w:semiHidden="0" w:uiPriority="22" w:unhideWhenUsed="0" w:qFormat="1"/>
     <w:lsdException w:name="Emphasis" w:semiHidden="0" w:uiPriority="20" w:unhideWhenUsed="0" w:qFormat="1"/>
@@ -1773,7 +4314,7 @@
     <w:lsdException w:name="Medium Shading 2 Accent 1" w:semiHidden="0" w:uiPriority="64" w:unhideWhenUsed="0"/>
     <w:lsdException w:name="Medium List 1 Accent 1" w:semiHidden="0" w:uiPriority="65" w:unhideWhenUsed="0"/>
     <w:lsdException w:name="Revision" w:unhideWhenUsed="0"/>
-    <w:lsdException w:name="List Paragraph" w:semiHidden="0" w:uiPriority="34" w:unhideWhenUsed="0" w:qFormat="1"/>
+    <w:lsdException w:name="List Paragraph" w:semiHidden="0" w:uiPriority="0" w:unhideWhenUsed="0" w:qFormat="1"/>
     <w:lsdException w:name="Quote" w:semiHidden="0" w:uiPriority="29" w:unhideWhenUsed="0" w:qFormat="1"/>
     <w:lsdException w:name="Intense Quote" w:semiHidden="0" w:uiPriority="30" w:unhideWhenUsed="0" w:qFormat="1"/>
     <w:lsdException w:name="Medium List 2 Accent 1" w:semiHidden="0" w:uiPriority="66" w:unhideWhenUsed="0"/>
@@ -1865,7 +4406,7 @@
   <w:style w:type="paragraph" w:default="1" w:styleId="a">
     <w:name w:val="Normal"/>
     <w:qFormat/>
-    <w:rsid w:val="00EE1E60"/>
+    <w:rsid w:val="00A62D2C"/>
     <w:pPr>
       <w:widowControl w:val="0"/>
       <w:tabs>
@@ -1881,7 +4422,7 @@
     </w:pPr>
     <w:rPr>
       <w:rFonts w:ascii="Times New Roman" w:eastAsia="Times New Roman" w:hAnsi="Times New Roman" w:cs="Times New Roman"/>
-      <w:sz w:val="28"/>
+      <w:sz w:val="24"/>
       <w:szCs w:val="28"/>
       <w:lang w:eastAsia="ru-RU"/>
     </w:rPr>
@@ -1936,6 +4477,29 @@
       <w:b/>
       <w:bCs/>
       <w:szCs w:val="26"/>
+    </w:rPr>
+  </w:style>
+  <w:style w:type="paragraph" w:styleId="3">
+    <w:name w:val="heading 3"/>
+    <w:basedOn w:val="a"/>
+    <w:next w:val="a"/>
+    <w:link w:val="30"/>
+    <w:uiPriority w:val="9"/>
+    <w:semiHidden/>
+    <w:unhideWhenUsed/>
+    <w:qFormat/>
+    <w:rsid w:val="000C2351"/>
+    <w:pPr>
+      <w:keepNext/>
+      <w:keepLines/>
+      <w:spacing w:before="200"/>
+      <w:outlineLvl w:val="2"/>
+    </w:pPr>
+    <w:rPr>
+      <w:rFonts w:asciiTheme="majorHAnsi" w:eastAsiaTheme="majorEastAsia" w:hAnsiTheme="majorHAnsi" w:cstheme="majorBidi"/>
+      <w:b/>
+      <w:bCs/>
+      <w:color w:val="4F81BD" w:themeColor="accent1"/>
     </w:rPr>
   </w:style>
   <w:style w:type="character" w:default="1" w:styleId="a0">
@@ -2023,7 +4587,6 @@
     <w:name w:val="List Paragraph"/>
     <w:basedOn w:val="a"/>
     <w:link w:val="a5"/>
-    <w:uiPriority w:val="34"/>
     <w:qFormat/>
     <w:rsid w:val="00EE1E60"/>
     <w:pPr>
@@ -2068,6 +4631,56 @@
       <w:lang w:eastAsia="ru-RU"/>
     </w:rPr>
   </w:style>
+  <w:style w:type="character" w:customStyle="1" w:styleId="30">
+    <w:name w:val="Заголовок 3 Знак"/>
+    <w:basedOn w:val="a0"/>
+    <w:link w:val="3"/>
+    <w:uiPriority w:val="9"/>
+    <w:semiHidden/>
+    <w:rsid w:val="000C2351"/>
+    <w:rPr>
+      <w:rFonts w:asciiTheme="majorHAnsi" w:eastAsiaTheme="majorEastAsia" w:hAnsiTheme="majorHAnsi" w:cstheme="majorBidi"/>
+      <w:b/>
+      <w:bCs/>
+      <w:color w:val="4F81BD" w:themeColor="accent1"/>
+      <w:sz w:val="28"/>
+      <w:szCs w:val="28"/>
+      <w:lang w:eastAsia="ru-RU"/>
+    </w:rPr>
+  </w:style>
+  <w:style w:type="paragraph" w:styleId="a6">
+    <w:name w:val="Body Text"/>
+    <w:basedOn w:val="a"/>
+    <w:link w:val="a7"/>
+    <w:rsid w:val="009E732C"/>
+    <w:pPr>
+      <w:tabs>
+        <w:tab w:val="clear" w:pos="1560"/>
+      </w:tabs>
+      <w:suppressAutoHyphens/>
+      <w:autoSpaceDN/>
+      <w:adjustRightInd/>
+      <w:spacing w:after="120"/>
+      <w:ind w:firstLine="737"/>
+      <w:contextualSpacing w:val="0"/>
+    </w:pPr>
+    <w:rPr>
+      <w:szCs w:val="20"/>
+      <w:lang w:val="x-none" w:eastAsia="zh-CN"/>
+    </w:rPr>
+  </w:style>
+  <w:style w:type="character" w:customStyle="1" w:styleId="a7">
+    <w:name w:val="Основной текст Знак"/>
+    <w:basedOn w:val="a0"/>
+    <w:link w:val="a6"/>
+    <w:rsid w:val="009E732C"/>
+    <w:rPr>
+      <w:rFonts w:ascii="Times New Roman" w:eastAsia="Times New Roman" w:hAnsi="Times New Roman" w:cs="Times New Roman"/>
+      <w:sz w:val="28"/>
+      <w:szCs w:val="20"/>
+      <w:lang w:val="x-none" w:eastAsia="zh-CN"/>
+    </w:rPr>
+  </w:style>
 </w:styles>
 </file>
 
@@ -2111,6 +4724,7 @@
     <w:lsdException w:name="caption" w:uiPriority="35" w:qFormat="1"/>
     <w:lsdException w:name="Title" w:semiHidden="0" w:uiPriority="10" w:unhideWhenUsed="0" w:qFormat="1"/>
     <w:lsdException w:name="Default Paragraph Font" w:uiPriority="1"/>
+    <w:lsdException w:name="Body Text" w:uiPriority="0"/>
     <w:lsdException w:name="Subtitle" w:semiHidden="0" w:uiPriority="11" w:unhideWhenUsed="0" w:qFormat="1"/>
     <w:lsdException w:name="Strong" w:semiHidden="0" w:uiPriority="22" w:unhideWhenUsed="0" w:qFormat="1"/>
     <w:lsdException w:name="Emphasis" w:semiHidden="0" w:uiPriority="20" w:unhideWhenUsed="0" w:qFormat="1"/>
@@ -2138,7 +4752,7 @@
     <w:lsdException w:name="Medium Shading 2 Accent 1" w:semiHidden="0" w:uiPriority="64" w:unhideWhenUsed="0"/>
     <w:lsdException w:name="Medium List 1 Accent 1" w:semiHidden="0" w:uiPriority="65" w:unhideWhenUsed="0"/>
     <w:lsdException w:name="Revision" w:unhideWhenUsed="0"/>
-    <w:lsdException w:name="List Paragraph" w:semiHidden="0" w:uiPriority="34" w:unhideWhenUsed="0" w:qFormat="1"/>
+    <w:lsdException w:name="List Paragraph" w:semiHidden="0" w:uiPriority="0" w:unhideWhenUsed="0" w:qFormat="1"/>
     <w:lsdException w:name="Quote" w:semiHidden="0" w:uiPriority="29" w:unhideWhenUsed="0" w:qFormat="1"/>
     <w:lsdException w:name="Intense Quote" w:semiHidden="0" w:uiPriority="30" w:unhideWhenUsed="0" w:qFormat="1"/>
     <w:lsdException w:name="Medium List 2 Accent 1" w:semiHidden="0" w:uiPriority="66" w:unhideWhenUsed="0"/>
@@ -2230,7 +4844,7 @@
   <w:style w:type="paragraph" w:default="1" w:styleId="a">
     <w:name w:val="Normal"/>
     <w:qFormat/>
-    <w:rsid w:val="00EE1E60"/>
+    <w:rsid w:val="00A62D2C"/>
     <w:pPr>
       <w:widowControl w:val="0"/>
       <w:tabs>
@@ -2246,7 +4860,7 @@
     </w:pPr>
     <w:rPr>
       <w:rFonts w:ascii="Times New Roman" w:eastAsia="Times New Roman" w:hAnsi="Times New Roman" w:cs="Times New Roman"/>
-      <w:sz w:val="28"/>
+      <w:sz w:val="24"/>
       <w:szCs w:val="28"/>
       <w:lang w:eastAsia="ru-RU"/>
     </w:rPr>
@@ -2301,6 +4915,29 @@
       <w:b/>
       <w:bCs/>
       <w:szCs w:val="26"/>
+    </w:rPr>
+  </w:style>
+  <w:style w:type="paragraph" w:styleId="3">
+    <w:name w:val="heading 3"/>
+    <w:basedOn w:val="a"/>
+    <w:next w:val="a"/>
+    <w:link w:val="30"/>
+    <w:uiPriority w:val="9"/>
+    <w:semiHidden/>
+    <w:unhideWhenUsed/>
+    <w:qFormat/>
+    <w:rsid w:val="000C2351"/>
+    <w:pPr>
+      <w:keepNext/>
+      <w:keepLines/>
+      <w:spacing w:before="200"/>
+      <w:outlineLvl w:val="2"/>
+    </w:pPr>
+    <w:rPr>
+      <w:rFonts w:asciiTheme="majorHAnsi" w:eastAsiaTheme="majorEastAsia" w:hAnsiTheme="majorHAnsi" w:cstheme="majorBidi"/>
+      <w:b/>
+      <w:bCs/>
+      <w:color w:val="4F81BD" w:themeColor="accent1"/>
     </w:rPr>
   </w:style>
   <w:style w:type="character" w:default="1" w:styleId="a0">
@@ -2388,7 +5025,6 @@
     <w:name w:val="List Paragraph"/>
     <w:basedOn w:val="a"/>
     <w:link w:val="a5"/>
-    <w:uiPriority w:val="34"/>
     <w:qFormat/>
     <w:rsid w:val="00EE1E60"/>
     <w:pPr>
@@ -2431,6 +5067,56 @@
       <w:sz w:val="28"/>
       <w:szCs w:val="28"/>
       <w:lang w:eastAsia="ru-RU"/>
+    </w:rPr>
+  </w:style>
+  <w:style w:type="character" w:customStyle="1" w:styleId="30">
+    <w:name w:val="Заголовок 3 Знак"/>
+    <w:basedOn w:val="a0"/>
+    <w:link w:val="3"/>
+    <w:uiPriority w:val="9"/>
+    <w:semiHidden/>
+    <w:rsid w:val="000C2351"/>
+    <w:rPr>
+      <w:rFonts w:asciiTheme="majorHAnsi" w:eastAsiaTheme="majorEastAsia" w:hAnsiTheme="majorHAnsi" w:cstheme="majorBidi"/>
+      <w:b/>
+      <w:bCs/>
+      <w:color w:val="4F81BD" w:themeColor="accent1"/>
+      <w:sz w:val="28"/>
+      <w:szCs w:val="28"/>
+      <w:lang w:eastAsia="ru-RU"/>
+    </w:rPr>
+  </w:style>
+  <w:style w:type="paragraph" w:styleId="a6">
+    <w:name w:val="Body Text"/>
+    <w:basedOn w:val="a"/>
+    <w:link w:val="a7"/>
+    <w:rsid w:val="009E732C"/>
+    <w:pPr>
+      <w:tabs>
+        <w:tab w:val="clear" w:pos="1560"/>
+      </w:tabs>
+      <w:suppressAutoHyphens/>
+      <w:autoSpaceDN/>
+      <w:adjustRightInd/>
+      <w:spacing w:after="120"/>
+      <w:ind w:firstLine="737"/>
+      <w:contextualSpacing w:val="0"/>
+    </w:pPr>
+    <w:rPr>
+      <w:szCs w:val="20"/>
+      <w:lang w:val="x-none" w:eastAsia="zh-CN"/>
+    </w:rPr>
+  </w:style>
+  <w:style w:type="character" w:customStyle="1" w:styleId="a7">
+    <w:name w:val="Основной текст Знак"/>
+    <w:basedOn w:val="a0"/>
+    <w:link w:val="a6"/>
+    <w:rsid w:val="009E732C"/>
+    <w:rPr>
+      <w:rFonts w:ascii="Times New Roman" w:eastAsia="Times New Roman" w:hAnsi="Times New Roman" w:cs="Times New Roman"/>
+      <w:sz w:val="28"/>
+      <w:szCs w:val="20"/>
+      <w:lang w:val="x-none" w:eastAsia="zh-CN"/>
     </w:rPr>
   </w:style>
 </w:styles>
@@ -2726,7 +5412,7 @@
 </file>
 
 <file path=customXml/itemProps1.xml><?xml version="1.0" encoding="utf-8"?>
-<ds:datastoreItem xmlns:ds="http://schemas.openxmlformats.org/officeDocument/2006/customXml" ds:itemID="{DB45216C-87F7-4DF0-86C9-A0DCC31C5316}">
+<ds:datastoreItem xmlns:ds="http://schemas.openxmlformats.org/officeDocument/2006/customXml" ds:itemID="{610F9FCF-0800-435A-B6AB-B815B52D12DD}">
   <ds:schemaRefs>
     <ds:schemaRef ds:uri="http://schemas.openxmlformats.org/officeDocument/2006/bibliography"/>
   </ds:schemaRefs>

</xml_diff>